<commit_message>
CHAPTER 2 COMPLETE WITHOUT dIAGRAM
</commit_message>
<xml_diff>
--- a/Smart Acess/Chapter 02.docx
+++ b/Smart Acess/Chapter 02.docx
@@ -618,22 +618,6 @@
           <w:szCs w:val="28"/>
         </w:rPr>
       </w:pPr>
-      <w:r>
-        <w:rPr>
-          <w:rFonts w:ascii="Times New Roman" w:hAnsi="Times New Roman" w:cs="Times New Roman"/>
-          <w:sz w:val="28"/>
-          <w:szCs w:val="28"/>
-        </w:rPr>
-        <w:t>Visual Studio</w:t>
-      </w:r>
-      <w:r>
-        <w:rPr>
-          <w:rFonts w:ascii="Times New Roman" w:hAnsi="Times New Roman" w:cs="Times New Roman"/>
-          <w:sz w:val="28"/>
-          <w:szCs w:val="28"/>
-        </w:rPr>
-        <w:t xml:space="preserve"> Code</w:t>
-      </w:r>
     </w:p>
     <w:p>
       <w:pPr>
@@ -643,6 +627,36 @@
         </w:tabs>
         <w:rPr>
           <w:rFonts w:ascii="Times New Roman" w:hAnsi="Times New Roman" w:cs="Times New Roman"/>
+          <w:sz w:val="28"/>
+          <w:szCs w:val="28"/>
+        </w:rPr>
+      </w:pPr>
+      <w:r>
+        <w:rPr>
+          <w:rFonts w:ascii="Times New Roman" w:hAnsi="Times New Roman" w:cs="Times New Roman"/>
+          <w:sz w:val="28"/>
+          <w:szCs w:val="28"/>
+        </w:rPr>
+        <w:lastRenderedPageBreak/>
+        <w:t>Visual Studio</w:t>
+      </w:r>
+      <w:r>
+        <w:rPr>
+          <w:rFonts w:ascii="Times New Roman" w:hAnsi="Times New Roman" w:cs="Times New Roman"/>
+          <w:sz w:val="28"/>
+          <w:szCs w:val="28"/>
+        </w:rPr>
+        <w:t xml:space="preserve"> Code</w:t>
+      </w:r>
+    </w:p>
+    <w:p>
+      <w:pPr>
+        <w:tabs>
+          <w:tab w:val="center" w:pos="4680"/>
+          <w:tab w:val="left" w:pos="6385"/>
+        </w:tabs>
+        <w:rPr>
+          <w:rFonts w:ascii="Times New Roman" w:hAnsi="Times New Roman" w:cs="Times New Roman"/>
           <w:sz w:val="24"/>
           <w:szCs w:val="24"/>
         </w:rPr>
@@ -653,7 +667,6 @@
           <w:sz w:val="24"/>
           <w:szCs w:val="24"/>
         </w:rPr>
-        <w:lastRenderedPageBreak/>
         <w:t xml:space="preserve">As a code editor, visual studio code is required because an excellent editor makes the work one-hundred times easier and visual studio </w:t>
       </w:r>
       <w:r>
@@ -1467,7 +1480,6 @@
           <w:sz w:val="24"/>
           <w:szCs w:val="24"/>
         </w:rPr>
-        <w:lastRenderedPageBreak/>
         <w:t xml:space="preserve">Website </w:t>
       </w:r>
       <w:proofErr w:type="gramStart"/>
@@ -1518,20 +1530,14 @@
         <w:t>Stocks</w:t>
       </w:r>
     </w:p>
+    <w:bookmarkEnd w:id="1"/>
     <w:p>
       <w:pPr>
         <w:tabs>
           <w:tab w:val="center" w:pos="4680"/>
           <w:tab w:val="left" w:pos="6385"/>
         </w:tabs>
-        <w:rPr>
-          <w:rFonts w:ascii="Times New Roman" w:hAnsi="Times New Roman" w:cs="Times New Roman"/>
-          <w:sz w:val="24"/>
-          <w:szCs w:val="24"/>
-        </w:rPr>
-      </w:pPr>
-      <w:proofErr w:type="gramStart"/>
-      <w:r>
+        <w:ind w:left="360"/>
         <w:rPr>
           <w:rFonts w:ascii="Georgia" w:hAnsi="Georgia"/>
           <w:color w:val="282625"/>
@@ -1539,9 +1545,7 @@
           <w:szCs w:val="23"/>
           <w:shd w:val="clear" w:color="auto" w:fill="FFFFFF"/>
         </w:rPr>
-        <w:t>in</w:t>
-      </w:r>
-      <w:proofErr w:type="gramEnd"/>
+      </w:pPr>
       <w:r>
         <w:rPr>
           <w:rFonts w:ascii="Georgia" w:hAnsi="Georgia"/>
@@ -1550,41 +1554,8 @@
           <w:szCs w:val="23"/>
           <w:shd w:val="clear" w:color="auto" w:fill="FFFFFF"/>
         </w:rPr>
-        <w:t xml:space="preserve"> stock section we can manage all the stocks of all the available categories in which we currently have RGB 500 ml 1000 ml 1500 ml and the others. </w:t>
-      </w:r>
-      <w:proofErr w:type="gramStart"/>
-      <w:r>
-        <w:rPr>
-          <w:rFonts w:ascii="Georgia" w:hAnsi="Georgia"/>
-          <w:color w:val="282625"/>
-          <w:sz w:val="23"/>
-          <w:szCs w:val="23"/>
-          <w:shd w:val="clear" w:color="auto" w:fill="FFFFFF"/>
-        </w:rPr>
-        <w:t>we</w:t>
-      </w:r>
-      <w:proofErr w:type="gramEnd"/>
-      <w:r>
-        <w:rPr>
-          <w:rFonts w:ascii="Georgia" w:hAnsi="Georgia"/>
-          <w:color w:val="282625"/>
-          <w:sz w:val="23"/>
-          <w:szCs w:val="23"/>
-          <w:shd w:val="clear" w:color="auto" w:fill="FFFFFF"/>
-        </w:rPr>
-        <w:t xml:space="preserve"> can submit to the warehouse, and in the warehouse function we have all the data of all the stocks and we can calculate all the current stocks available in the warehouse</w:t>
-      </w:r>
-      <w:r>
-        <w:rPr>
-          <w:rFonts w:ascii="Georgia" w:hAnsi="Georgia"/>
-          <w:color w:val="282625"/>
-          <w:sz w:val="23"/>
-          <w:szCs w:val="23"/>
-          <w:shd w:val="clear" w:color="auto" w:fill="FFFFFF"/>
-        </w:rPr>
-        <w:t>.</w:t>
-      </w:r>
-      <w:bookmarkEnd w:id="1"/>
+        <w:t>In the stock management section, we can effectively handle the inventory of all available categories. Currently, we have RGB 500 ml, 1000 ml, 1500 ml, and other variations. We can submit stock orders to the warehouse and utilize the warehouse function to access comprehensive stock data and calculate the current stock levels available.</w:t>
+      </w:r>
     </w:p>
     <w:p>
       <w:pPr>
@@ -1598,9 +1569,11 @@
           <w:tab w:val="left" w:pos="6385"/>
         </w:tabs>
         <w:rPr>
-          <w:rFonts w:ascii="Times New Roman" w:hAnsi="Times New Roman" w:cs="Times New Roman"/>
-          <w:sz w:val="28"/>
-          <w:szCs w:val="28"/>
+          <w:rFonts w:ascii="Georgia" w:hAnsi="Georgia"/>
+          <w:color w:val="282625"/>
+          <w:sz w:val="23"/>
+          <w:szCs w:val="23"/>
+          <w:shd w:val="clear" w:color="auto" w:fill="FFFFFF"/>
         </w:rPr>
       </w:pPr>
       <w:r>
@@ -1618,13 +1591,13 @@
           <w:tab w:val="center" w:pos="4680"/>
           <w:tab w:val="left" w:pos="6385"/>
         </w:tabs>
+        <w:ind w:left="360"/>
         <w:rPr>
           <w:rFonts w:ascii="Times New Roman" w:hAnsi="Times New Roman" w:cs="Times New Roman"/>
           <w:sz w:val="28"/>
           <w:szCs w:val="28"/>
         </w:rPr>
       </w:pPr>
-      <w:proofErr w:type="gramStart"/>
       <w:r>
         <w:rPr>
           <w:rFonts w:ascii="Georgia" w:hAnsi="Georgia"/>
@@ -1633,9 +1606,8 @@
           <w:szCs w:val="23"/>
           <w:shd w:val="clear" w:color="auto" w:fill="FFFFFF"/>
         </w:rPr>
-        <w:t>in</w:t>
-      </w:r>
-      <w:proofErr w:type="gramEnd"/>
+        <w:tab/>
+      </w:r>
       <w:r>
         <w:rPr>
           <w:rFonts w:ascii="Georgia" w:hAnsi="Georgia"/>
@@ -1644,29 +1616,7 @@
           <w:szCs w:val="23"/>
           <w:shd w:val="clear" w:color="auto" w:fill="FFFFFF"/>
         </w:rPr>
-        <w:t xml:space="preserve"> Daily sales action to manage all the </w:t>
-      </w:r>
-      <w:proofErr w:type="spellStart"/>
-      <w:r>
-        <w:rPr>
-          <w:rFonts w:ascii="Georgia" w:hAnsi="Georgia"/>
-          <w:color w:val="282625"/>
-          <w:sz w:val="23"/>
-          <w:szCs w:val="23"/>
-          <w:shd w:val="clear" w:color="auto" w:fill="FFFFFF"/>
-        </w:rPr>
-        <w:t>inventery</w:t>
-      </w:r>
-      <w:proofErr w:type="spellEnd"/>
-      <w:r>
-        <w:rPr>
-          <w:rFonts w:ascii="Georgia" w:hAnsi="Georgia"/>
-          <w:color w:val="282625"/>
-          <w:sz w:val="23"/>
-          <w:szCs w:val="23"/>
-          <w:shd w:val="clear" w:color="auto" w:fill="FFFFFF"/>
-        </w:rPr>
-        <w:t xml:space="preserve"> / Stocks which go out through drivers and returned by the driver or how we can manage it effectively</w:t>
+        <w:t>In the daily sales module, we oversee the management of inventory and stocks that are dispatched by drivers and subsequently returned. Our goal is to ensure efficient handling of these transactions.</w:t>
       </w:r>
     </w:p>
     <w:p>
@@ -1701,6 +1651,7 @@
           <w:tab w:val="center" w:pos="4680"/>
           <w:tab w:val="left" w:pos="6385"/>
         </w:tabs>
+        <w:ind w:left="360"/>
         <w:rPr>
           <w:rFonts w:ascii="Georgia" w:hAnsi="Georgia"/>
           <w:color w:val="282625"/>
@@ -1709,7 +1660,6 @@
           <w:shd w:val="clear" w:color="auto" w:fill="FFFFFF"/>
         </w:rPr>
       </w:pPr>
-      <w:proofErr w:type="gramStart"/>
       <w:r>
         <w:rPr>
           <w:rFonts w:ascii="Georgia" w:hAnsi="Georgia"/>
@@ -1718,18 +1668,7 @@
           <w:szCs w:val="23"/>
           <w:shd w:val="clear" w:color="auto" w:fill="FFFFFF"/>
         </w:rPr>
-        <w:t>in</w:t>
-      </w:r>
-      <w:proofErr w:type="gramEnd"/>
-      <w:r>
-        <w:rPr>
-          <w:rFonts w:ascii="Georgia" w:hAnsi="Georgia"/>
-          <w:color w:val="282625"/>
-          <w:sz w:val="23"/>
-          <w:szCs w:val="23"/>
-          <w:shd w:val="clear" w:color="auto" w:fill="FFFFFF"/>
-        </w:rPr>
-        <w:t xml:space="preserve"> this way manage all the empty stocks which is returned to the company like we send pallets to the company are any type of Third Party as well as we manage record of Empty in warehouse and we can see it's real time records.</w:t>
+        <w:t>This module facilitates the management of empty stocks that are returned to the company. Whether it involves pallets returned by our own company or third-party entities, we maintain real-time records of empty stocks within the warehouse.</w:t>
       </w:r>
     </w:p>
     <w:p>
@@ -1760,10 +1699,7 @@
     </w:p>
     <w:p>
       <w:pPr>
-        <w:tabs>
-          <w:tab w:val="center" w:pos="4680"/>
-          <w:tab w:val="left" w:pos="6385"/>
-        </w:tabs>
+        <w:ind w:left="360"/>
         <w:rPr>
           <w:rFonts w:ascii="Georgia" w:hAnsi="Georgia"/>
           <w:color w:val="282625"/>
@@ -1780,9 +1716,8 @@
           <w:szCs w:val="23"/>
           <w:shd w:val="clear" w:color="auto" w:fill="FFFFFF"/>
         </w:rPr>
-        <w:t xml:space="preserve">Salesman recovery include all the records of all salesman which include loan recovery all the closing balance as an individual </w:t>
-      </w:r>
-      <w:proofErr w:type="spellStart"/>
+        <w:t>.</w:t>
+      </w:r>
       <w:r>
         <w:rPr>
           <w:rFonts w:ascii="Georgia" w:hAnsi="Georgia"/>
@@ -1791,18 +1726,7 @@
           <w:szCs w:val="23"/>
           <w:shd w:val="clear" w:color="auto" w:fill="FFFFFF"/>
         </w:rPr>
-        <w:t>saleman</w:t>
-      </w:r>
-      <w:proofErr w:type="spellEnd"/>
-      <w:r>
-        <w:rPr>
-          <w:rFonts w:ascii="Georgia" w:hAnsi="Georgia"/>
-          <w:color w:val="282625"/>
-          <w:sz w:val="23"/>
-          <w:szCs w:val="23"/>
-          <w:shd w:val="clear" w:color="auto" w:fill="FFFFFF"/>
-        </w:rPr>
-        <w:t xml:space="preserve"> , current balance and it also give the feature of deleting the record , Credit &amp; Debit.</w:t>
+        <w:t>Salesperson recovery encompasses all records associated with individual salespeople, including loan recovery, closing balances, current balances, and the ability to delete records. This module also supports credit and debit functionalities.</w:t>
       </w:r>
     </w:p>
     <w:p>
@@ -1839,6 +1763,7 @@
           <w:tab w:val="center" w:pos="4680"/>
           <w:tab w:val="left" w:pos="6385"/>
         </w:tabs>
+        <w:ind w:left="360"/>
         <w:rPr>
           <w:rFonts w:ascii="Georgia" w:hAnsi="Georgia"/>
           <w:color w:val="282625"/>
@@ -1847,7 +1772,6 @@
           <w:shd w:val="clear" w:color="auto" w:fill="FFFFFF"/>
         </w:rPr>
       </w:pPr>
-      <w:proofErr w:type="gramStart"/>
       <w:r>
         <w:rPr>
           <w:rFonts w:ascii="Georgia" w:hAnsi="Georgia"/>
@@ -1856,18 +1780,7 @@
           <w:szCs w:val="23"/>
           <w:shd w:val="clear" w:color="auto" w:fill="FFFFFF"/>
         </w:rPr>
-        <w:t>in</w:t>
-      </w:r>
-      <w:proofErr w:type="gramEnd"/>
-      <w:r>
-        <w:rPr>
-          <w:rFonts w:ascii="Georgia" w:hAnsi="Georgia"/>
-          <w:color w:val="282625"/>
-          <w:sz w:val="23"/>
-          <w:szCs w:val="23"/>
-          <w:shd w:val="clear" w:color="auto" w:fill="FFFFFF"/>
-        </w:rPr>
-        <w:t xml:space="preserve"> Salem Record Book we have all of his transaction of credit and debit and as well as their history my date so we can track their records</w:t>
+        <w:t>The Salesperson Record Book contains a comprehensive log of credit and debit transactions, allowing us to track their history by date and effectively monitor their sales performance.</w:t>
       </w:r>
     </w:p>
     <w:bookmarkEnd w:id="2"/>
@@ -1911,6 +1824,7 @@
           <w:tab w:val="center" w:pos="4680"/>
           <w:tab w:val="left" w:pos="6385"/>
         </w:tabs>
+        <w:ind w:left="360"/>
         <w:rPr>
           <w:rFonts w:ascii="Georgia" w:hAnsi="Georgia"/>
           <w:color w:val="282625"/>
@@ -1919,7 +1833,6 @@
           <w:shd w:val="clear" w:color="auto" w:fill="FFFFFF"/>
         </w:rPr>
       </w:pPr>
-      <w:proofErr w:type="gramStart"/>
       <w:r>
         <w:rPr>
           <w:rFonts w:ascii="Georgia" w:hAnsi="Georgia"/>
@@ -1928,38 +1841,7 @@
           <w:szCs w:val="23"/>
           <w:shd w:val="clear" w:color="auto" w:fill="FFFFFF"/>
         </w:rPr>
-        <w:t>in</w:t>
-      </w:r>
-      <w:proofErr w:type="gramEnd"/>
-      <w:r>
-        <w:rPr>
-          <w:rFonts w:ascii="Georgia" w:hAnsi="Georgia"/>
-          <w:color w:val="282625"/>
-          <w:sz w:val="23"/>
-          <w:szCs w:val="23"/>
-          <w:shd w:val="clear" w:color="auto" w:fill="FFFFFF"/>
-        </w:rPr>
-        <w:t xml:space="preserve"> </w:t>
-      </w:r>
-      <w:r>
-        <w:rPr>
-          <w:rFonts w:ascii="Georgia" w:hAnsi="Georgia"/>
-          <w:color w:val="282625"/>
-          <w:sz w:val="23"/>
-          <w:szCs w:val="23"/>
-          <w:shd w:val="clear" w:color="auto" w:fill="FFFFFF"/>
-        </w:rPr>
-        <w:t>Other Staff</w:t>
-      </w:r>
-      <w:r>
-        <w:rPr>
-          <w:rFonts w:ascii="Georgia" w:hAnsi="Georgia"/>
-          <w:color w:val="282625"/>
-          <w:sz w:val="23"/>
-          <w:szCs w:val="23"/>
-          <w:shd w:val="clear" w:color="auto" w:fill="FFFFFF"/>
-        </w:rPr>
-        <w:t xml:space="preserve"> Record Book we have all of his transaction of credit and debit and as well as their history my date so we can track their records</w:t>
+        <w:t>Similar to the Salesperson Record Book, the Other Staff Record Book contains detailed credit and debit transaction records for all staff members, enabling efficient tracking of their performance and financial activities.</w:t>
       </w:r>
     </w:p>
     <w:p>
@@ -2012,15 +1894,7 @@
           <w:tab w:val="center" w:pos="4680"/>
           <w:tab w:val="left" w:pos="6385"/>
         </w:tabs>
-        <w:rPr>
-          <w:rFonts w:ascii="Times New Roman" w:hAnsi="Times New Roman" w:cs="Times New Roman"/>
-          <w:b/>
-          <w:sz w:val="28"/>
-          <w:szCs w:val="28"/>
-        </w:rPr>
-      </w:pPr>
-      <w:proofErr w:type="gramStart"/>
-      <w:r>
+        <w:ind w:left="360"/>
         <w:rPr>
           <w:rFonts w:ascii="Georgia" w:hAnsi="Georgia"/>
           <w:color w:val="282625"/>
@@ -2028,9 +1902,7 @@
           <w:szCs w:val="23"/>
           <w:shd w:val="clear" w:color="auto" w:fill="FFFFFF"/>
         </w:rPr>
-        <w:t>in</w:t>
-      </w:r>
-      <w:proofErr w:type="gramEnd"/>
+      </w:pPr>
       <w:r>
         <w:rPr>
           <w:rFonts w:ascii="Georgia" w:hAnsi="Georgia"/>
@@ -2039,9 +1911,15 @@
           <w:szCs w:val="23"/>
           <w:shd w:val="clear" w:color="auto" w:fill="FFFFFF"/>
         </w:rPr>
-        <w:t xml:space="preserve"> </w:t>
-      </w:r>
-      <w:r>
+        <w:t>The Employee Recovery Book consolidates all data related to employee loan recoveries. It provides insights into loan recovery records, categorized by months and dates, facilitating effective management and analysis.</w:t>
+      </w:r>
+    </w:p>
+    <w:p>
+      <w:pPr>
+        <w:tabs>
+          <w:tab w:val="center" w:pos="4680"/>
+          <w:tab w:val="left" w:pos="6385"/>
+        </w:tabs>
         <w:rPr>
           <w:rFonts w:ascii="Georgia" w:hAnsi="Georgia"/>
           <w:color w:val="282625"/>
@@ -2049,58 +1927,21 @@
           <w:szCs w:val="23"/>
           <w:shd w:val="clear" w:color="auto" w:fill="FFFFFF"/>
         </w:rPr>
-        <w:t xml:space="preserve">Employee </w:t>
-      </w:r>
-      <w:r>
-        <w:rPr>
-          <w:rFonts w:ascii="Georgia" w:hAnsi="Georgia"/>
-          <w:color w:val="282625"/>
-          <w:sz w:val="23"/>
-          <w:szCs w:val="23"/>
-          <w:shd w:val="clear" w:color="auto" w:fill="FFFFFF"/>
-        </w:rPr>
-        <w:t xml:space="preserve">Recovery </w:t>
-      </w:r>
-      <w:r>
-        <w:rPr>
-          <w:rFonts w:ascii="Georgia" w:hAnsi="Georgia"/>
-          <w:color w:val="282625"/>
-          <w:sz w:val="23"/>
-          <w:szCs w:val="23"/>
-          <w:shd w:val="clear" w:color="auto" w:fill="FFFFFF"/>
-        </w:rPr>
-        <w:t xml:space="preserve">Book </w:t>
-      </w:r>
-      <w:r>
-        <w:rPr>
-          <w:rFonts w:ascii="Georgia" w:hAnsi="Georgia"/>
-          <w:color w:val="282625"/>
-          <w:sz w:val="23"/>
-          <w:szCs w:val="23"/>
-          <w:shd w:val="clear" w:color="auto" w:fill="FFFFFF"/>
-        </w:rPr>
-        <w:t>,</w:t>
-      </w:r>
-      <w:r>
-        <w:rPr>
-          <w:rFonts w:ascii="Georgia" w:hAnsi="Georgia"/>
-          <w:color w:val="282625"/>
-          <w:sz w:val="23"/>
-          <w:szCs w:val="23"/>
-          <w:shd w:val="clear" w:color="auto" w:fill="FFFFFF"/>
-        </w:rPr>
-        <w:t xml:space="preserve"> </w:t>
-      </w:r>
-      <w:r>
-        <w:rPr>
-          <w:rFonts w:ascii="Georgia" w:hAnsi="Georgia"/>
-          <w:color w:val="282625"/>
-          <w:sz w:val="23"/>
-          <w:szCs w:val="23"/>
-          <w:shd w:val="clear" w:color="auto" w:fill="FFFFFF"/>
-        </w:rPr>
-        <w:t>we have all the employees recovery data from where we can manage and at the loan recovery and we can also see all the records of that Loan by manage by months date</w:t>
-      </w:r>
+      </w:pPr>
+    </w:p>
+    <w:p>
+      <w:pPr>
+        <w:tabs>
+          <w:tab w:val="center" w:pos="4680"/>
+          <w:tab w:val="left" w:pos="6385"/>
+        </w:tabs>
+        <w:rPr>
+          <w:rFonts w:ascii="Times New Roman" w:hAnsi="Times New Roman" w:cs="Times New Roman"/>
+          <w:b/>
+          <w:sz w:val="28"/>
+          <w:szCs w:val="28"/>
+        </w:rPr>
+      </w:pPr>
     </w:p>
     <w:p>
       <w:pPr>
@@ -2126,6 +1967,7 @@
           <w:sz w:val="28"/>
           <w:szCs w:val="28"/>
         </w:rPr>
+        <w:lastRenderedPageBreak/>
         <w:t xml:space="preserve">Daily Expenses </w:t>
       </w:r>
       <w:bookmarkEnd w:id="4"/>
@@ -2178,51 +2020,7 @@
           <w:szCs w:val="23"/>
           <w:shd w:val="clear" w:color="auto" w:fill="FFFFFF"/>
         </w:rPr>
-        <w:t xml:space="preserve">in daily expenses and closing we have option to add any type of expenses that can take place in the distribution which includes Bills, Vehicle Expenses Miscellaneous expenses Or salesman, employees, investors Expenses. </w:t>
-      </w:r>
-      <w:proofErr w:type="gramStart"/>
-      <w:r>
-        <w:rPr>
-          <w:rFonts w:ascii="Georgia" w:hAnsi="Georgia"/>
-          <w:color w:val="282625"/>
-          <w:sz w:val="23"/>
-          <w:szCs w:val="23"/>
-          <w:shd w:val="clear" w:color="auto" w:fill="FFFFFF"/>
-        </w:rPr>
-        <w:t>we</w:t>
-      </w:r>
-      <w:proofErr w:type="gramEnd"/>
-      <w:r>
-        <w:rPr>
-          <w:rFonts w:ascii="Georgia" w:hAnsi="Georgia"/>
-          <w:color w:val="282625"/>
-          <w:sz w:val="23"/>
-          <w:szCs w:val="23"/>
-          <w:shd w:val="clear" w:color="auto" w:fill="FFFFFF"/>
-        </w:rPr>
-        <w:t xml:space="preserve"> can track all the I can track all </w:t>
-      </w:r>
-      <w:proofErr w:type="spellStart"/>
-      <w:r>
-        <w:rPr>
-          <w:rFonts w:ascii="Georgia" w:hAnsi="Georgia"/>
-          <w:color w:val="282625"/>
-          <w:sz w:val="23"/>
-          <w:szCs w:val="23"/>
-          <w:shd w:val="clear" w:color="auto" w:fill="FFFFFF"/>
-        </w:rPr>
-        <w:t>theTotal</w:t>
-      </w:r>
-      <w:proofErr w:type="spellEnd"/>
-      <w:r>
-        <w:rPr>
-          <w:rFonts w:ascii="Georgia" w:hAnsi="Georgia"/>
-          <w:color w:val="282625"/>
-          <w:sz w:val="23"/>
-          <w:szCs w:val="23"/>
-          <w:shd w:val="clear" w:color="auto" w:fill="FFFFFF"/>
-        </w:rPr>
-        <w:t xml:space="preserve"> Cash of today , How Much Send to Bank and closing today record option there.</w:t>
+        <w:t>Within the Daily Expenses and Closings module, we can record various expenses that occur during distribution, including bills, vehicle expenses, miscellaneous expenses, and expenditures related to salespeople, employees, and investors. This module provides real-time tracking of total cash, bank transfers, and daily closing records.</w:t>
       </w:r>
     </w:p>
     <w:p>
@@ -2248,49 +2046,32 @@
           <w:sz w:val="28"/>
           <w:szCs w:val="28"/>
         </w:rPr>
-        <w:t>Vehicle</w:t>
-      </w:r>
-      <w:r>
-        <w:rPr>
-          <w:rFonts w:ascii="Times New Roman" w:hAnsi="Times New Roman" w:cs="Times New Roman"/>
-          <w:sz w:val="28"/>
-          <w:szCs w:val="28"/>
-        </w:rPr>
-        <w:t xml:space="preserve"> Expenses</w:t>
+        <w:t>Vehicle Expenses</w:t>
       </w:r>
     </w:p>
     <w:p>
       <w:pPr>
-        <w:pStyle w:val="NormalWeb"/>
         <w:shd w:val="clear" w:color="auto" w:fill="FFFFFF"/>
-        <w:spacing w:before="0" w:beforeAutospacing="0" w:after="0" w:afterAutospacing="0" w:line="450" w:lineRule="atLeast"/>
-        <w:rPr>
-          <w:rFonts w:ascii="Georgia" w:hAnsi="Georgia"/>
+        <w:tabs>
+          <w:tab w:val="center" w:pos="4680"/>
+          <w:tab w:val="left" w:pos="6385"/>
+        </w:tabs>
+        <w:spacing w:after="0" w:line="450" w:lineRule="atLeast"/>
+        <w:rPr>
+          <w:rFonts w:ascii="Georgia" w:eastAsia="Times New Roman" w:hAnsi="Georgia" w:cs="Times New Roman"/>
           <w:color w:val="282625"/>
           <w:sz w:val="23"/>
           <w:szCs w:val="23"/>
         </w:rPr>
       </w:pPr>
-      <w:proofErr w:type="gramStart"/>
-      <w:r>
-        <w:rPr>
-          <w:rFonts w:ascii="Georgia" w:hAnsi="Georgia"/>
+      <w:r>
+        <w:rPr>
+          <w:rFonts w:ascii="Georgia" w:eastAsia="Times New Roman" w:hAnsi="Georgia" w:cs="Times New Roman"/>
           <w:color w:val="282625"/>
           <w:sz w:val="23"/>
           <w:szCs w:val="23"/>
         </w:rPr>
-        <w:lastRenderedPageBreak/>
-        <w:t>the</w:t>
-      </w:r>
-      <w:proofErr w:type="gramEnd"/>
-      <w:r>
-        <w:rPr>
-          <w:rFonts w:ascii="Georgia" w:hAnsi="Georgia"/>
-          <w:color w:val="282625"/>
-          <w:sz w:val="23"/>
-          <w:szCs w:val="23"/>
-        </w:rPr>
-        <w:t xml:space="preserve"> record of all the vehicles and their all the expenses which may include any type of expense and their track record monthly basis and as well we can filter the that record</w:t>
+        <w:t>This section records all vehicle-related expenses, allowing us to track monthly expenditures and apply relevant filters to streamline the data.</w:t>
       </w:r>
     </w:p>
     <w:p>
@@ -2318,7 +2099,7 @@
           <w:sz w:val="28"/>
           <w:szCs w:val="28"/>
         </w:rPr>
-        <w:t>M</w:t>
+        <w:t xml:space="preserve">Miscellaneous </w:t>
       </w:r>
       <w:r>
         <w:rPr>
@@ -2326,7 +2107,7 @@
           <w:sz w:val="28"/>
           <w:szCs w:val="28"/>
         </w:rPr>
-        <w:t>iscellaneous</w:t>
+        <w:t>E</w:t>
       </w:r>
       <w:r>
         <w:rPr>
@@ -2334,31 +2115,7 @@
           <w:sz w:val="28"/>
           <w:szCs w:val="28"/>
         </w:rPr>
-        <w:t xml:space="preserve"> </w:t>
-      </w:r>
-      <w:r>
-        <w:rPr>
-          <w:rFonts w:ascii="Times New Roman" w:hAnsi="Times New Roman" w:cs="Times New Roman"/>
-          <w:sz w:val="28"/>
-          <w:szCs w:val="28"/>
-        </w:rPr>
-        <w:t>E</w:t>
-      </w:r>
-      <w:r>
-        <w:rPr>
-          <w:rFonts w:ascii="Times New Roman" w:hAnsi="Times New Roman" w:cs="Times New Roman"/>
-          <w:sz w:val="28"/>
-          <w:szCs w:val="28"/>
-        </w:rPr>
-        <w:t>xpenses</w:t>
-      </w:r>
-      <w:r>
-        <w:rPr>
-          <w:rFonts w:ascii="Times New Roman" w:hAnsi="Times New Roman" w:cs="Times New Roman"/>
-          <w:sz w:val="28"/>
-          <w:szCs w:val="28"/>
-        </w:rPr>
-        <w:t xml:space="preserve"> </w:t>
+        <w:t xml:space="preserve">xpenses </w:t>
       </w:r>
     </w:p>
     <w:p>
@@ -2370,51 +2127,20 @@
         </w:tabs>
         <w:spacing w:after="0" w:line="450" w:lineRule="atLeast"/>
         <w:rPr>
-          <w:rFonts w:ascii="Georgia" w:hAnsi="Georgia"/>
+          <w:rFonts w:ascii="Georgia" w:eastAsia="Times New Roman" w:hAnsi="Georgia" w:cs="Times New Roman"/>
           <w:color w:val="282625"/>
           <w:sz w:val="23"/>
           <w:szCs w:val="23"/>
         </w:rPr>
       </w:pPr>
-      <w:proofErr w:type="spellStart"/>
-      <w:r>
-        <w:rPr>
-          <w:rFonts w:ascii="Georgia" w:hAnsi="Georgia"/>
+      <w:r>
+        <w:rPr>
+          <w:rFonts w:ascii="Georgia" w:eastAsia="Times New Roman" w:hAnsi="Georgia" w:cs="Times New Roman"/>
           <w:color w:val="282625"/>
           <w:sz w:val="23"/>
           <w:szCs w:val="23"/>
         </w:rPr>
-        <w:t>Miselinous</w:t>
-      </w:r>
-      <w:proofErr w:type="spellEnd"/>
-      <w:r>
-        <w:rPr>
-          <w:rFonts w:ascii="Georgia" w:hAnsi="Georgia"/>
-          <w:color w:val="282625"/>
-          <w:sz w:val="23"/>
-          <w:szCs w:val="23"/>
-        </w:rPr>
-        <w:t xml:space="preserve"> </w:t>
-      </w:r>
-      <w:bookmarkStart w:id="5" w:name="_Hlk140516033"/>
-      <w:r>
-        <w:rPr>
-          <w:rFonts w:ascii="Georgia" w:hAnsi="Georgia"/>
-          <w:color w:val="282625"/>
-          <w:sz w:val="23"/>
-          <w:szCs w:val="23"/>
-        </w:rPr>
-        <w:t xml:space="preserve">expenses </w:t>
-      </w:r>
-      <w:bookmarkEnd w:id="5"/>
-      <w:r>
-        <w:rPr>
-          <w:rFonts w:ascii="Georgia" w:hAnsi="Georgia"/>
-          <w:color w:val="282625"/>
-          <w:sz w:val="23"/>
-          <w:szCs w:val="23"/>
-        </w:rPr>
-        <w:t>main include any type of expenses like distribution construction a stationary food expenses</w:t>
+        <w:t>Miscellaneous expenses encompass various expenditure categories, such as distribution, construction, stationery, and food expenses.</w:t>
       </w:r>
     </w:p>
     <w:p>
@@ -2436,23 +2162,13 @@
           <w:szCs w:val="28"/>
         </w:rPr>
       </w:pPr>
-      <w:proofErr w:type="gramStart"/>
       <w:r>
         <w:rPr>
           <w:rFonts w:ascii="Times New Roman" w:hAnsi="Times New Roman" w:cs="Times New Roman"/>
           <w:sz w:val="28"/>
           <w:szCs w:val="28"/>
         </w:rPr>
-        <w:t>company</w:t>
-      </w:r>
-      <w:proofErr w:type="gramEnd"/>
-      <w:r>
-        <w:rPr>
-          <w:rFonts w:ascii="Times New Roman" w:hAnsi="Times New Roman" w:cs="Times New Roman"/>
-          <w:sz w:val="28"/>
-          <w:szCs w:val="28"/>
-        </w:rPr>
-        <w:t xml:space="preserve"> Credit Debit</w:t>
+        <w:t>company Credit Debit</w:t>
       </w:r>
     </w:p>
     <w:p>
@@ -2467,7 +2183,6 @@
           <w:szCs w:val="23"/>
         </w:rPr>
       </w:pPr>
-      <w:proofErr w:type="gramStart"/>
       <w:r>
         <w:rPr>
           <w:rFonts w:ascii="Georgia" w:hAnsi="Georgia"/>
@@ -2475,37 +2190,7 @@
           <w:sz w:val="23"/>
           <w:szCs w:val="23"/>
         </w:rPr>
-        <w:t>in</w:t>
-      </w:r>
-      <w:proofErr w:type="gramEnd"/>
-      <w:r>
-        <w:rPr>
-          <w:rFonts w:ascii="Georgia" w:hAnsi="Georgia"/>
-          <w:color w:val="282625"/>
-          <w:sz w:val="23"/>
-          <w:szCs w:val="23"/>
-        </w:rPr>
-        <w:t xml:space="preserve"> </w:t>
-      </w:r>
-      <w:bookmarkStart w:id="6" w:name="_Hlk140516088"/>
-      <w:r>
-        <w:rPr>
-          <w:rFonts w:ascii="Georgia" w:hAnsi="Georgia"/>
-          <w:color w:val="282625"/>
-          <w:sz w:val="23"/>
-          <w:szCs w:val="23"/>
-        </w:rPr>
-        <w:t xml:space="preserve">company Credit Debit </w:t>
-      </w:r>
-      <w:bookmarkEnd w:id="6"/>
-      <w:r>
-        <w:rPr>
-          <w:rFonts w:ascii="Georgia" w:hAnsi="Georgia"/>
-          <w:color w:val="282625"/>
-          <w:sz w:val="23"/>
-          <w:szCs w:val="23"/>
-        </w:rPr>
-        <w:t>option we can add any type of debit in the form of incentive or discount or other and in credit we can add any type of credit like uniforms or any other</w:t>
+        <w:t>The Company Credit and Debit module enables the addition of debit transactions, such as incentives or discounts, as well as credit transactions, such as uniform expenses or other relevant items.</w:t>
       </w:r>
     </w:p>
     <w:p>
@@ -2538,35 +2223,27 @@
     </w:p>
     <w:p>
       <w:pPr>
-        <w:pStyle w:val="NormalWeb"/>
         <w:shd w:val="clear" w:color="auto" w:fill="FFFFFF"/>
-        <w:spacing w:before="0" w:beforeAutospacing="0" w:after="0" w:afterAutospacing="0" w:line="450" w:lineRule="atLeast"/>
-        <w:rPr>
-          <w:rFonts w:ascii="Georgia" w:hAnsi="Georgia"/>
+        <w:tabs>
+          <w:tab w:val="center" w:pos="4680"/>
+          <w:tab w:val="left" w:pos="6385"/>
+        </w:tabs>
+        <w:spacing w:after="0" w:line="450" w:lineRule="atLeast"/>
+        <w:rPr>
+          <w:rFonts w:ascii="Georgia" w:eastAsia="Times New Roman" w:hAnsi="Georgia" w:cs="Times New Roman"/>
           <w:color w:val="282625"/>
           <w:sz w:val="23"/>
           <w:szCs w:val="23"/>
         </w:rPr>
       </w:pPr>
-      <w:proofErr w:type="gramStart"/>
-      <w:r>
-        <w:rPr>
-          <w:rFonts w:ascii="Georgia" w:hAnsi="Georgia"/>
+      <w:r>
+        <w:rPr>
+          <w:rFonts w:ascii="Georgia" w:eastAsia="Times New Roman" w:hAnsi="Georgia" w:cs="Times New Roman"/>
           <w:color w:val="282625"/>
           <w:sz w:val="23"/>
           <w:szCs w:val="23"/>
         </w:rPr>
-        <w:t>we</w:t>
-      </w:r>
-      <w:proofErr w:type="gramEnd"/>
-      <w:r>
-        <w:rPr>
-          <w:rFonts w:ascii="Georgia" w:hAnsi="Georgia"/>
-          <w:color w:val="282625"/>
-          <w:sz w:val="23"/>
-          <w:szCs w:val="23"/>
-        </w:rPr>
-        <w:t xml:space="preserve"> have record of all the pay taxes managed by month and their closing balance apply filter according to any month</w:t>
+        <w:t>This section maintains records of monthly tax payments and closing balances, with the ability to filter data based on specific months.</w:t>
       </w:r>
     </w:p>
     <w:p>
@@ -2601,103 +2278,169 @@
     </w:p>
     <w:p>
       <w:pPr>
-        <w:pStyle w:val="NormalWeb"/>
-        <w:shd w:val="clear" w:color="auto" w:fill="FFFFFF"/>
-        <w:spacing w:before="0" w:beforeAutospacing="0" w:after="0" w:afterAutospacing="0" w:line="450" w:lineRule="atLeast"/>
+        <w:tabs>
+          <w:tab w:val="center" w:pos="4680"/>
+          <w:tab w:val="left" w:pos="6385"/>
+        </w:tabs>
+        <w:rPr>
+          <w:rFonts w:ascii="Georgia" w:eastAsia="Times New Roman" w:hAnsi="Georgia" w:cs="Times New Roman"/>
+          <w:color w:val="282625"/>
+          <w:sz w:val="23"/>
+          <w:szCs w:val="23"/>
+        </w:rPr>
+      </w:pPr>
+      <w:r>
+        <w:rPr>
+          <w:rFonts w:ascii="Georgia" w:eastAsia="Times New Roman" w:hAnsi="Georgia" w:cs="Times New Roman"/>
+          <w:color w:val="282625"/>
+          <w:sz w:val="23"/>
+          <w:szCs w:val="23"/>
+        </w:rPr>
+        <w:t>In the bill management section, we handle all types of distribution-related bills and maintain their records. This includes bills from service providers like PTCL, WAPDA, and gas companies.</w:t>
+      </w:r>
+    </w:p>
+    <w:p>
+      <w:pPr>
+        <w:pStyle w:val="ListParagraph"/>
+        <w:numPr>
+          <w:ilvl w:val="0"/>
+          <w:numId w:val="1"/>
+        </w:numPr>
+        <w:tabs>
+          <w:tab w:val="center" w:pos="4680"/>
+          <w:tab w:val="left" w:pos="6385"/>
+        </w:tabs>
+        <w:rPr>
+          <w:rFonts w:ascii="Times New Roman" w:hAnsi="Times New Roman" w:cs="Times New Roman"/>
+          <w:b/>
+          <w:sz w:val="28"/>
+          <w:szCs w:val="28"/>
+        </w:rPr>
+      </w:pPr>
+      <w:r>
+        <w:rPr>
+          <w:rFonts w:ascii="Times New Roman" w:hAnsi="Times New Roman" w:cs="Times New Roman"/>
+          <w:b/>
+          <w:sz w:val="28"/>
+          <w:szCs w:val="28"/>
+        </w:rPr>
+        <w:t xml:space="preserve">Net </w:t>
+      </w:r>
+      <w:r>
+        <w:rPr>
+          <w:rFonts w:ascii="Times New Roman" w:hAnsi="Times New Roman" w:cs="Times New Roman"/>
+          <w:b/>
+          <w:sz w:val="28"/>
+          <w:szCs w:val="28"/>
+        </w:rPr>
+        <w:t>Profit</w:t>
+      </w:r>
+      <w:r>
+        <w:rPr>
+          <w:rFonts w:ascii="Times New Roman" w:hAnsi="Times New Roman" w:cs="Times New Roman"/>
+          <w:b/>
+          <w:sz w:val="28"/>
+          <w:szCs w:val="28"/>
+        </w:rPr>
+        <w:t>:</w:t>
+      </w:r>
+    </w:p>
+    <w:p>
+      <w:pPr>
+        <w:tabs>
+          <w:tab w:val="center" w:pos="4680"/>
+          <w:tab w:val="left" w:pos="6385"/>
+        </w:tabs>
         <w:rPr>
           <w:rFonts w:ascii="Georgia" w:hAnsi="Georgia"/>
           <w:color w:val="282625"/>
           <w:sz w:val="23"/>
           <w:szCs w:val="23"/>
+          <w:shd w:val="clear" w:color="auto" w:fill="FFFFFF"/>
         </w:rPr>
       </w:pPr>
       <w:r>
         <w:rPr>
-          <w:rFonts w:ascii="Georgia" w:hAnsi="Georgia"/>
+          <w:rFonts w:ascii="Georgia" w:eastAsia="Times New Roman" w:hAnsi="Georgia" w:cs="Times New Roman"/>
           <w:color w:val="282625"/>
           <w:sz w:val="23"/>
           <w:szCs w:val="23"/>
         </w:rPr>
-        <w:t>in bill section we have any type of bill of distribution we can manage their records</w:t>
-      </w:r>
-      <w:r>
-        <w:rPr>
-          <w:rFonts w:ascii="Georgia" w:hAnsi="Georgia"/>
+        <w:t>The net profit module allows us to calculate the overall profit by considering total expenses, discounts, company expenses, total sales, current stock levels, total incentives, and net profit.</w:t>
+      </w:r>
+    </w:p>
+    <w:p>
+      <w:pPr>
+        <w:pStyle w:val="ListParagraph"/>
+        <w:numPr>
+          <w:ilvl w:val="0"/>
+          <w:numId w:val="1"/>
+        </w:numPr>
+        <w:tabs>
+          <w:tab w:val="center" w:pos="4680"/>
+          <w:tab w:val="left" w:pos="6385"/>
+        </w:tabs>
+        <w:rPr>
+          <w:rFonts w:ascii="Times New Roman" w:hAnsi="Times New Roman" w:cs="Times New Roman"/>
+          <w:b/>
+          <w:sz w:val="28"/>
+          <w:szCs w:val="28"/>
+        </w:rPr>
+      </w:pPr>
+      <w:r>
+        <w:rPr>
+          <w:rFonts w:ascii="Times New Roman" w:hAnsi="Times New Roman" w:cs="Times New Roman"/>
+          <w:b/>
+          <w:sz w:val="28"/>
+          <w:szCs w:val="28"/>
+        </w:rPr>
+        <w:t>Rate Manager</w:t>
+      </w:r>
+      <w:r>
+        <w:rPr>
+          <w:rFonts w:ascii="Times New Roman" w:hAnsi="Times New Roman" w:cs="Times New Roman"/>
+          <w:b/>
+          <w:sz w:val="28"/>
+          <w:szCs w:val="28"/>
+        </w:rPr>
+        <w:t>:</w:t>
+      </w:r>
+    </w:p>
+    <w:p>
+      <w:pPr>
+        <w:tabs>
+          <w:tab w:val="center" w:pos="4680"/>
+          <w:tab w:val="left" w:pos="6385"/>
+        </w:tabs>
+        <w:rPr>
+          <w:rFonts w:ascii="Georgia" w:eastAsia="Times New Roman" w:hAnsi="Georgia" w:cs="Times New Roman"/>
           <w:color w:val="282625"/>
           <w:sz w:val="23"/>
           <w:szCs w:val="23"/>
         </w:rPr>
-        <w:t>.</w:t>
-      </w:r>
-      <w:bookmarkStart w:id="7" w:name="_GoBack"/>
-      <w:bookmarkEnd w:id="7"/>
-      <w:r>
-        <w:rPr>
-          <w:rFonts w:ascii="Georgia" w:hAnsi="Georgia"/>
+      </w:pPr>
+      <w:r>
+        <w:rPr>
+          <w:rFonts w:ascii="Georgia" w:eastAsia="Times New Roman" w:hAnsi="Georgia" w:cs="Times New Roman"/>
           <w:color w:val="282625"/>
           <w:sz w:val="23"/>
           <w:szCs w:val="23"/>
         </w:rPr>
-        <w:t xml:space="preserve">here we have some option </w:t>
-      </w:r>
-      <w:proofErr w:type="spellStart"/>
-      <w:r>
-        <w:rPr>
-          <w:rFonts w:ascii="Georgia" w:hAnsi="Georgia"/>
-          <w:color w:val="282625"/>
-          <w:sz w:val="23"/>
-          <w:szCs w:val="23"/>
-        </w:rPr>
-        <w:t>ptcl</w:t>
-      </w:r>
-      <w:proofErr w:type="spellEnd"/>
-      <w:r>
-        <w:rPr>
-          <w:rFonts w:ascii="Georgia" w:hAnsi="Georgia"/>
-          <w:color w:val="282625"/>
-          <w:sz w:val="23"/>
-          <w:szCs w:val="23"/>
-        </w:rPr>
-        <w:t xml:space="preserve"> </w:t>
-      </w:r>
-      <w:r>
-        <w:rPr>
-          <w:rFonts w:ascii="Georgia" w:hAnsi="Georgia"/>
-          <w:color w:val="282625"/>
-          <w:sz w:val="23"/>
-          <w:szCs w:val="23"/>
-        </w:rPr>
-        <w:t>,</w:t>
-      </w:r>
-      <w:proofErr w:type="spellStart"/>
-      <w:r>
-        <w:rPr>
-          <w:rFonts w:ascii="Georgia" w:hAnsi="Georgia"/>
-          <w:color w:val="282625"/>
-          <w:sz w:val="23"/>
-          <w:szCs w:val="23"/>
-        </w:rPr>
-        <w:t>wapda</w:t>
-      </w:r>
-      <w:proofErr w:type="spellEnd"/>
-      <w:r>
-        <w:rPr>
-          <w:rFonts w:ascii="Georgia" w:hAnsi="Georgia"/>
-          <w:color w:val="282625"/>
-          <w:sz w:val="23"/>
-          <w:szCs w:val="23"/>
-        </w:rPr>
-        <w:t>,</w:t>
-      </w:r>
-      <w:r>
-        <w:rPr>
-          <w:rFonts w:ascii="Georgia" w:hAnsi="Georgia"/>
-          <w:color w:val="282625"/>
-          <w:sz w:val="23"/>
-          <w:szCs w:val="23"/>
-        </w:rPr>
-        <w:t xml:space="preserve"> gas</w:t>
-      </w:r>
+        <w:t>In the rate manager module, we can efficiently manage the prices of various stocks. For example, we can set rates for RGB, 500 ml, and 1500 ml stocks. These rates will be utilized for future calculations within the web portal.</w:t>
+      </w:r>
+    </w:p>
+    <w:p>
+      <w:pPr>
+        <w:tabs>
+          <w:tab w:val="center" w:pos="4680"/>
+          <w:tab w:val="left" w:pos="6385"/>
+        </w:tabs>
+        <w:rPr>
+          <w:rFonts w:ascii="Segoe UI" w:hAnsi="Segoe UI" w:cs="Segoe UI"/>
+          <w:color w:val="D1D5DB"/>
+          <w:shd w:val="clear" w:color="auto" w:fill="444654"/>
+        </w:rPr>
+      </w:pPr>
     </w:p>
     <w:p>
       <w:pPr>
@@ -2738,7 +2481,16 @@
           <w:sz w:val="28"/>
           <w:szCs w:val="28"/>
         </w:rPr>
-        <w:t>Sales Man Recovery:</w:t>
+        <w:t>Promo Manager</w:t>
+      </w:r>
+      <w:r>
+        <w:rPr>
+          <w:rFonts w:ascii="Times New Roman" w:hAnsi="Times New Roman" w:cs="Times New Roman"/>
+          <w:b/>
+          <w:sz w:val="28"/>
+          <w:szCs w:val="28"/>
+        </w:rPr>
+        <w:t>:</w:t>
       </w:r>
     </w:p>
     <w:p>
@@ -2756,50 +2508,13 @@
       </w:pPr>
       <w:r>
         <w:rPr>
-          <w:rFonts w:ascii="Georgia" w:hAnsi="Georgia"/>
+          <w:rFonts w:ascii="Georgia" w:eastAsia="Times New Roman" w:hAnsi="Georgia" w:cs="Times New Roman"/>
           <w:color w:val="282625"/>
           <w:sz w:val="23"/>
           <w:szCs w:val="23"/>
-          <w:shd w:val="clear" w:color="auto" w:fill="FFFFFF"/>
-        </w:rPr>
-        <w:t xml:space="preserve">Salesman recovery include all the records of all salesman which include loan recovery all the closing balance as an individual </w:t>
-      </w:r>
-      <w:proofErr w:type="spellStart"/>
-      <w:r>
-        <w:rPr>
-          <w:rFonts w:ascii="Georgia" w:hAnsi="Georgia"/>
-          <w:color w:val="282625"/>
-          <w:sz w:val="23"/>
-          <w:szCs w:val="23"/>
-          <w:shd w:val="clear" w:color="auto" w:fill="FFFFFF"/>
-        </w:rPr>
-        <w:t>saleman</w:t>
-      </w:r>
-      <w:proofErr w:type="spellEnd"/>
-      <w:r>
-        <w:rPr>
-          <w:rFonts w:ascii="Georgia" w:hAnsi="Georgia"/>
-          <w:color w:val="282625"/>
-          <w:sz w:val="23"/>
-          <w:szCs w:val="23"/>
-          <w:shd w:val="clear" w:color="auto" w:fill="FFFFFF"/>
-        </w:rPr>
-        <w:t xml:space="preserve"> , current balance and it also give the feature of deleting the record , Credit &amp; Debit.</w:t>
-      </w:r>
-    </w:p>
-    <w:p>
-      <w:pPr>
-        <w:tabs>
-          <w:tab w:val="center" w:pos="4680"/>
-          <w:tab w:val="left" w:pos="6385"/>
-        </w:tabs>
-        <w:rPr>
-          <w:rFonts w:ascii="Times New Roman" w:hAnsi="Times New Roman" w:cs="Times New Roman"/>
-          <w:b/>
-          <w:sz w:val="28"/>
-          <w:szCs w:val="28"/>
-        </w:rPr>
-      </w:pPr>
+        </w:rPr>
+        <w:t>The promo manager section enables us to add promotions or discounts for different stock items, providing the flexibility to modify their current prices separately.</w:t>
+      </w:r>
     </w:p>
     <w:p>
       <w:pPr>
@@ -2826,7 +2541,16 @@
           <w:sz w:val="28"/>
           <w:szCs w:val="28"/>
         </w:rPr>
-        <w:t>Sales Man Recovery:</w:t>
+        <w:t>Investor</w:t>
+      </w:r>
+      <w:r>
+        <w:rPr>
+          <w:rFonts w:ascii="Times New Roman" w:hAnsi="Times New Roman" w:cs="Times New Roman"/>
+          <w:b/>
+          <w:sz w:val="28"/>
+          <w:szCs w:val="28"/>
+        </w:rPr>
+        <w:t>:</w:t>
       </w:r>
     </w:p>
     <w:p>
@@ -2836,58 +2560,21 @@
           <w:tab w:val="left" w:pos="6385"/>
         </w:tabs>
         <w:rPr>
-          <w:rFonts w:ascii="Times New Roman" w:hAnsi="Times New Roman" w:cs="Times New Roman"/>
-          <w:b/>
-          <w:sz w:val="28"/>
-          <w:szCs w:val="28"/>
-        </w:rPr>
-      </w:pPr>
-      <w:r>
-        <w:rPr>
-          <w:rFonts w:ascii="Georgia" w:hAnsi="Georgia"/>
+          <w:rFonts w:ascii="Georgia" w:eastAsia="Times New Roman" w:hAnsi="Georgia" w:cs="Times New Roman"/>
           <w:color w:val="282625"/>
           <w:sz w:val="23"/>
           <w:szCs w:val="23"/>
-          <w:shd w:val="clear" w:color="auto" w:fill="FFFFFF"/>
-        </w:rPr>
-        <w:t xml:space="preserve">Salesman recovery include all the records of all salesman which include loan recovery all the closing balance as an individual </w:t>
-      </w:r>
-      <w:proofErr w:type="spellStart"/>
-      <w:r>
-        <w:rPr>
-          <w:rFonts w:ascii="Georgia" w:hAnsi="Georgia"/>
+        </w:rPr>
+      </w:pPr>
+      <w:r>
+        <w:rPr>
+          <w:rFonts w:ascii="Georgia" w:eastAsia="Times New Roman" w:hAnsi="Georgia" w:cs="Times New Roman"/>
           <w:color w:val="282625"/>
           <w:sz w:val="23"/>
           <w:szCs w:val="23"/>
-          <w:shd w:val="clear" w:color="auto" w:fill="FFFFFF"/>
-        </w:rPr>
-        <w:t>saleman</w:t>
-      </w:r>
-      <w:proofErr w:type="spellEnd"/>
-      <w:r>
-        <w:rPr>
-          <w:rFonts w:ascii="Georgia" w:hAnsi="Georgia"/>
-          <w:color w:val="282625"/>
-          <w:sz w:val="23"/>
-          <w:szCs w:val="23"/>
-          <w:shd w:val="clear" w:color="auto" w:fill="FFFFFF"/>
-        </w:rPr>
-        <w:t xml:space="preserve"> , current balance and it also give the feature of deleting the record , Credit &amp; Debit.</w:t>
-      </w:r>
-    </w:p>
-    <w:p>
-      <w:pPr>
-        <w:tabs>
-          <w:tab w:val="center" w:pos="4680"/>
-          <w:tab w:val="left" w:pos="6385"/>
-        </w:tabs>
-        <w:rPr>
-          <w:rFonts w:ascii="Times New Roman" w:hAnsi="Times New Roman" w:cs="Times New Roman"/>
-          <w:b/>
-          <w:sz w:val="28"/>
-          <w:szCs w:val="28"/>
-        </w:rPr>
-      </w:pPr>
+        </w:rPr>
+        <w:t>Within the investor section, we maintain a list of all investors associated with the company or distribution. This includes their details, credit and debit information, as well as transaction history.</w:t>
+      </w:r>
     </w:p>
     <w:p>
       <w:pPr>
@@ -2907,6 +2594,7 @@
           <w:szCs w:val="28"/>
         </w:rPr>
       </w:pPr>
+      <w:bookmarkStart w:id="5" w:name="_Hlk140571157"/>
       <w:r>
         <w:rPr>
           <w:rFonts w:ascii="Times New Roman" w:hAnsi="Times New Roman" w:cs="Times New Roman"/>
@@ -2914,7 +2602,16 @@
           <w:sz w:val="28"/>
           <w:szCs w:val="28"/>
         </w:rPr>
-        <w:t>Sales Man Recovery:</w:t>
+        <w:t>Balance Sheet</w:t>
+      </w:r>
+      <w:r>
+        <w:rPr>
+          <w:rFonts w:ascii="Times New Roman" w:hAnsi="Times New Roman" w:cs="Times New Roman"/>
+          <w:b/>
+          <w:sz w:val="28"/>
+          <w:szCs w:val="28"/>
+        </w:rPr>
+        <w:t>:</w:t>
       </w:r>
     </w:p>
     <w:p>
@@ -2924,58 +2621,21 @@
           <w:tab w:val="left" w:pos="6385"/>
         </w:tabs>
         <w:rPr>
-          <w:rFonts w:ascii="Times New Roman" w:hAnsi="Times New Roman" w:cs="Times New Roman"/>
-          <w:b/>
-          <w:sz w:val="28"/>
-          <w:szCs w:val="28"/>
-        </w:rPr>
-      </w:pPr>
-      <w:r>
-        <w:rPr>
-          <w:rFonts w:ascii="Georgia" w:hAnsi="Georgia"/>
+          <w:rFonts w:ascii="Georgia" w:eastAsia="Times New Roman" w:hAnsi="Georgia" w:cs="Times New Roman"/>
           <w:color w:val="282625"/>
           <w:sz w:val="23"/>
           <w:szCs w:val="23"/>
-          <w:shd w:val="clear" w:color="auto" w:fill="FFFFFF"/>
-        </w:rPr>
-        <w:t xml:space="preserve">Salesman recovery include all the records of all salesman which include loan recovery all the closing balance as an individual </w:t>
-      </w:r>
-      <w:proofErr w:type="spellStart"/>
-      <w:r>
-        <w:rPr>
-          <w:rFonts w:ascii="Georgia" w:hAnsi="Georgia"/>
+        </w:rPr>
+      </w:pPr>
+      <w:r>
+        <w:rPr>
+          <w:rFonts w:ascii="Georgia" w:eastAsia="Times New Roman" w:hAnsi="Georgia" w:cs="Times New Roman"/>
           <w:color w:val="282625"/>
           <w:sz w:val="23"/>
           <w:szCs w:val="23"/>
-          <w:shd w:val="clear" w:color="auto" w:fill="FFFFFF"/>
-        </w:rPr>
-        <w:t>saleman</w:t>
-      </w:r>
-      <w:proofErr w:type="spellEnd"/>
-      <w:r>
-        <w:rPr>
-          <w:rFonts w:ascii="Georgia" w:hAnsi="Georgia"/>
-          <w:color w:val="282625"/>
-          <w:sz w:val="23"/>
-          <w:szCs w:val="23"/>
-          <w:shd w:val="clear" w:color="auto" w:fill="FFFFFF"/>
-        </w:rPr>
-        <w:t xml:space="preserve"> , current balance and it also give the feature of deleting the record , Credit &amp; Debit.</w:t>
-      </w:r>
-    </w:p>
-    <w:p>
-      <w:pPr>
-        <w:tabs>
-          <w:tab w:val="center" w:pos="4680"/>
-          <w:tab w:val="left" w:pos="6385"/>
-        </w:tabs>
-        <w:rPr>
-          <w:rFonts w:ascii="Times New Roman" w:hAnsi="Times New Roman" w:cs="Times New Roman"/>
-          <w:b/>
-          <w:sz w:val="28"/>
-          <w:szCs w:val="28"/>
-        </w:rPr>
-      </w:pPr>
+        </w:rPr>
+        <w:t>The balance sheet module allows us to generate comprehensive balance sheets that include records of both debit and credit transactions.</w:t>
+      </w:r>
     </w:p>
     <w:p>
       <w:pPr>
@@ -2995,6 +2655,7 @@
           <w:szCs w:val="28"/>
         </w:rPr>
       </w:pPr>
+      <w:bookmarkStart w:id="6" w:name="_Hlk140571393"/>
       <w:r>
         <w:rPr>
           <w:rFonts w:ascii="Times New Roman" w:hAnsi="Times New Roman" w:cs="Times New Roman"/>
@@ -3002,8 +2663,16 @@
           <w:sz w:val="28"/>
           <w:szCs w:val="28"/>
         </w:rPr>
-        <w:lastRenderedPageBreak/>
-        <w:t>Sales Man Recovery:</w:t>
+        <w:t>Daily Activity</w:t>
+      </w:r>
+      <w:r>
+        <w:rPr>
+          <w:rFonts w:ascii="Times New Roman" w:hAnsi="Times New Roman" w:cs="Times New Roman"/>
+          <w:b/>
+          <w:sz w:val="28"/>
+          <w:szCs w:val="28"/>
+        </w:rPr>
+        <w:t>:</w:t>
       </w:r>
     </w:p>
     <w:p>
@@ -3013,64 +2682,23 @@
           <w:tab w:val="left" w:pos="6385"/>
         </w:tabs>
         <w:rPr>
-          <w:rFonts w:ascii="Times New Roman" w:hAnsi="Times New Roman" w:cs="Times New Roman"/>
-          <w:b/>
-          <w:sz w:val="28"/>
-          <w:szCs w:val="28"/>
-        </w:rPr>
-      </w:pPr>
-      <w:r>
-        <w:rPr>
-          <w:rFonts w:ascii="Georgia" w:hAnsi="Georgia"/>
+          <w:rFonts w:ascii="Georgia" w:eastAsia="Times New Roman" w:hAnsi="Georgia" w:cs="Times New Roman"/>
           <w:color w:val="282625"/>
           <w:sz w:val="23"/>
           <w:szCs w:val="23"/>
-          <w:shd w:val="clear" w:color="auto" w:fill="FFFFFF"/>
-        </w:rPr>
-        <w:t xml:space="preserve">Salesman recovery include all the records of all salesman which include loan recovery all the closing balance as an individual </w:t>
-      </w:r>
-      <w:proofErr w:type="spellStart"/>
-      <w:r>
-        <w:rPr>
-          <w:rFonts w:ascii="Georgia" w:hAnsi="Georgia"/>
+        </w:rPr>
+      </w:pPr>
+      <w:r>
+        <w:rPr>
+          <w:rFonts w:ascii="Georgia" w:eastAsia="Times New Roman" w:hAnsi="Georgia" w:cs="Times New Roman"/>
           <w:color w:val="282625"/>
           <w:sz w:val="23"/>
           <w:szCs w:val="23"/>
-          <w:shd w:val="clear" w:color="auto" w:fill="FFFFFF"/>
-        </w:rPr>
-        <w:t>saleman</w:t>
-      </w:r>
-      <w:proofErr w:type="spellEnd"/>
-      <w:r>
-        <w:rPr>
-          <w:rFonts w:ascii="Georgia" w:hAnsi="Georgia"/>
-          <w:color w:val="282625"/>
-          <w:sz w:val="23"/>
-          <w:szCs w:val="23"/>
-          <w:shd w:val="clear" w:color="auto" w:fill="FFFFFF"/>
-        </w:rPr>
-        <w:t xml:space="preserve"> , current balance and it also give the feature of deleting the record , Credit &amp; Debit.</w:t>
+        </w:rPr>
+        <w:t>The daily activity section provides access to all records on a daily basis. It includes the starting time of work, a detailed table of records, and the option to print out relevant information.</w:t>
       </w:r>
     </w:p>
-    <w:p>
-      <w:pPr>
-        <w:rPr>
-          <w:rFonts w:ascii="Times New Roman" w:hAnsi="Times New Roman" w:cs="Times New Roman"/>
-          <w:b/>
-          <w:sz w:val="28"/>
-          <w:szCs w:val="28"/>
-        </w:rPr>
-      </w:pPr>
-      <w:r>
-        <w:rPr>
-          <w:rFonts w:ascii="Times New Roman" w:hAnsi="Times New Roman" w:cs="Times New Roman"/>
-          <w:b/>
-          <w:sz w:val="28"/>
-          <w:szCs w:val="28"/>
-        </w:rPr>
-        <w:br w:type="page"/>
-      </w:r>
-    </w:p>
+    <w:bookmarkEnd w:id="6"/>
     <w:p>
       <w:pPr>
         <w:pStyle w:val="ListParagraph"/>
@@ -3096,8 +2724,7 @@
           <w:sz w:val="28"/>
           <w:szCs w:val="28"/>
         </w:rPr>
-        <w:lastRenderedPageBreak/>
-        <w:t>Sales Man Recovery:</w:t>
+        <w:t>Profit &amp; Loss:</w:t>
       </w:r>
     </w:p>
     <w:p>
@@ -3107,6 +2734,40 @@
           <w:tab w:val="left" w:pos="6385"/>
         </w:tabs>
         <w:rPr>
+          <w:rFonts w:ascii="Georgia" w:eastAsia="Times New Roman" w:hAnsi="Georgia" w:cs="Times New Roman"/>
+          <w:color w:val="282625"/>
+          <w:sz w:val="23"/>
+          <w:szCs w:val="23"/>
+        </w:rPr>
+      </w:pPr>
+      <w:bookmarkStart w:id="7" w:name="_GoBack"/>
+      <w:r>
+        <w:rPr>
+          <w:rFonts w:ascii="Georgia" w:eastAsia="Times New Roman" w:hAnsi="Georgia" w:cs="Times New Roman"/>
+          <w:color w:val="282625"/>
+          <w:sz w:val="23"/>
+          <w:szCs w:val="23"/>
+        </w:rPr>
+        <w:t>The Profit and Loss module offers a detailed overview of our current financial status, including profit or loss figures, closing balances, and credit and debit records.</w:t>
+      </w:r>
+      <w:r>
+        <w:rPr>
+          <w:rFonts w:ascii="Georgia" w:eastAsia="Times New Roman" w:hAnsi="Georgia" w:cs="Times New Roman"/>
+          <w:color w:val="282625"/>
+          <w:sz w:val="23"/>
+          <w:szCs w:val="23"/>
+        </w:rPr>
+        <w:t xml:space="preserve"> </w:t>
+      </w:r>
+    </w:p>
+    <w:bookmarkEnd w:id="7"/>
+    <w:p>
+      <w:pPr>
+        <w:tabs>
+          <w:tab w:val="center" w:pos="4680"/>
+          <w:tab w:val="left" w:pos="6385"/>
+        </w:tabs>
+        <w:rPr>
           <w:rFonts w:ascii="Times New Roman" w:hAnsi="Times New Roman" w:cs="Times New Roman"/>
           <w:b/>
           <w:sz w:val="28"/>
@@ -3121,29 +2782,29 @@
           <w:szCs w:val="23"/>
           <w:shd w:val="clear" w:color="auto" w:fill="FFFFFF"/>
         </w:rPr>
-        <w:t xml:space="preserve">Salesman recovery include all the records of all salesman which include loan recovery all the closing balance as an individual </w:t>
-      </w:r>
-      <w:proofErr w:type="spellStart"/>
-      <w:r>
-        <w:rPr>
-          <w:rFonts w:ascii="Georgia" w:hAnsi="Georgia"/>
-          <w:color w:val="282625"/>
-          <w:sz w:val="23"/>
-          <w:szCs w:val="23"/>
-          <w:shd w:val="clear" w:color="auto" w:fill="FFFFFF"/>
-        </w:rPr>
-        <w:t>saleman</w:t>
-      </w:r>
-      <w:proofErr w:type="spellEnd"/>
-      <w:r>
-        <w:rPr>
-          <w:rFonts w:ascii="Georgia" w:hAnsi="Georgia"/>
-          <w:color w:val="282625"/>
-          <w:sz w:val="23"/>
-          <w:szCs w:val="23"/>
-          <w:shd w:val="clear" w:color="auto" w:fill="FFFFFF"/>
-        </w:rPr>
-        <w:t xml:space="preserve"> , current balance and it also give the feature of deleting the record , Credit &amp; Debit.</w:t>
+        <w:t xml:space="preserve"> </w:t>
+      </w:r>
+    </w:p>
+    <w:bookmarkEnd w:id="5"/>
+    <w:p>
+      <w:pPr>
+        <w:tabs>
+          <w:tab w:val="center" w:pos="4680"/>
+          <w:tab w:val="left" w:pos="6385"/>
+        </w:tabs>
+        <w:rPr>
+          <w:rFonts w:ascii="Times New Roman" w:hAnsi="Times New Roman" w:cs="Times New Roman"/>
+          <w:sz w:val="28"/>
+          <w:szCs w:val="28"/>
+        </w:rPr>
+      </w:pPr>
+      <w:r>
+        <w:rPr>
+          <w:rFonts w:ascii="Times New Roman" w:hAnsi="Times New Roman" w:cs="Times New Roman"/>
+          <w:sz w:val="28"/>
+          <w:szCs w:val="28"/>
+        </w:rPr>
+        <w:t>Non Functional Requirement</w:t>
       </w:r>
     </w:p>
     <w:p>
@@ -3154,7 +2815,389 @@
         </w:tabs>
         <w:rPr>
           <w:rFonts w:ascii="Times New Roman" w:hAnsi="Times New Roman" w:cs="Times New Roman"/>
-          <w:b/>
+          <w:sz w:val="24"/>
+          <w:szCs w:val="24"/>
+        </w:rPr>
+      </w:pPr>
+      <w:r>
+        <w:rPr>
+          <w:rFonts w:ascii="Times New Roman" w:hAnsi="Times New Roman" w:cs="Times New Roman"/>
+          <w:sz w:val="24"/>
+          <w:szCs w:val="24"/>
+        </w:rPr>
+        <w:t>Non</w:t>
+      </w:r>
+      <w:r>
+        <w:rPr>
+          <w:rFonts w:ascii="Times New Roman" w:hAnsi="Times New Roman" w:cs="Times New Roman"/>
+          <w:sz w:val="24"/>
+          <w:szCs w:val="24"/>
+        </w:rPr>
+        <w:t>-Functional requirements specify the quality attributes of a product</w:t>
+      </w:r>
+      <w:r>
+        <w:rPr>
+          <w:rFonts w:ascii="Times New Roman" w:hAnsi="Times New Roman" w:cs="Times New Roman"/>
+          <w:sz w:val="24"/>
+          <w:szCs w:val="24"/>
+        </w:rPr>
+        <w:t xml:space="preserve"> and how well it will operate.</w:t>
+      </w:r>
+      <w:r>
+        <w:rPr>
+          <w:rFonts w:ascii="Times New Roman" w:hAnsi="Times New Roman" w:cs="Times New Roman"/>
+          <w:sz w:val="24"/>
+          <w:szCs w:val="24"/>
+        </w:rPr>
+        <w:t xml:space="preserve"> </w:t>
+      </w:r>
+      <w:r>
+        <w:rPr>
+          <w:rFonts w:ascii="Times New Roman" w:hAnsi="Times New Roman" w:cs="Times New Roman"/>
+          <w:sz w:val="24"/>
+          <w:szCs w:val="24"/>
+        </w:rPr>
+        <w:t>These are the following non-functional</w:t>
+      </w:r>
+      <w:r>
+        <w:rPr>
+          <w:rFonts w:ascii="Times New Roman" w:hAnsi="Times New Roman" w:cs="Times New Roman"/>
+          <w:sz w:val="24"/>
+          <w:szCs w:val="24"/>
+        </w:rPr>
+        <w:t xml:space="preserve"> requirements of an application.</w:t>
+      </w:r>
+    </w:p>
+    <w:p>
+      <w:pPr>
+        <w:tabs>
+          <w:tab w:val="center" w:pos="4680"/>
+          <w:tab w:val="left" w:pos="6385"/>
+        </w:tabs>
+        <w:rPr>
+          <w:rFonts w:ascii="Times New Roman" w:hAnsi="Times New Roman" w:cs="Times New Roman"/>
+          <w:sz w:val="28"/>
+          <w:szCs w:val="28"/>
+        </w:rPr>
+      </w:pPr>
+      <w:r>
+        <w:rPr>
+          <w:rFonts w:ascii="Times New Roman" w:hAnsi="Times New Roman" w:cs="Times New Roman"/>
+          <w:sz w:val="28"/>
+          <w:szCs w:val="28"/>
+        </w:rPr>
+        <w:t>Usability</w:t>
+      </w:r>
+    </w:p>
+    <w:p>
+      <w:pPr>
+        <w:tabs>
+          <w:tab w:val="center" w:pos="4680"/>
+          <w:tab w:val="left" w:pos="6385"/>
+        </w:tabs>
+        <w:rPr>
+          <w:rFonts w:ascii="Times New Roman" w:hAnsi="Times New Roman" w:cs="Times New Roman"/>
+          <w:sz w:val="24"/>
+          <w:szCs w:val="24"/>
+        </w:rPr>
+      </w:pPr>
+      <w:r>
+        <w:rPr>
+          <w:rFonts w:ascii="Times New Roman" w:hAnsi="Times New Roman" w:cs="Times New Roman"/>
+          <w:sz w:val="24"/>
+          <w:szCs w:val="24"/>
+        </w:rPr>
+        <w:t>Smart Access</w:t>
+      </w:r>
+      <w:r>
+        <w:rPr>
+          <w:rFonts w:ascii="Times New Roman" w:hAnsi="Times New Roman" w:cs="Times New Roman"/>
+          <w:sz w:val="24"/>
+          <w:szCs w:val="24"/>
+        </w:rPr>
+        <w:t xml:space="preserve"> </w:t>
+      </w:r>
+      <w:proofErr w:type="gramStart"/>
+      <w:r>
+        <w:rPr>
+          <w:rFonts w:ascii="Times New Roman" w:hAnsi="Times New Roman" w:cs="Times New Roman"/>
+          <w:sz w:val="24"/>
+          <w:szCs w:val="24"/>
+        </w:rPr>
+        <w:t>provide</w:t>
+      </w:r>
+      <w:proofErr w:type="gramEnd"/>
+      <w:r>
+        <w:rPr>
+          <w:rFonts w:ascii="Times New Roman" w:hAnsi="Times New Roman" w:cs="Times New Roman"/>
+          <w:sz w:val="24"/>
+          <w:szCs w:val="24"/>
+        </w:rPr>
+        <w:t xml:space="preserve"> effectiveness, efficiency and the overall satisfaction of the </w:t>
+      </w:r>
+      <w:r>
+        <w:rPr>
+          <w:rFonts w:ascii="Times New Roman" w:hAnsi="Times New Roman" w:cs="Times New Roman"/>
+          <w:sz w:val="24"/>
+          <w:szCs w:val="24"/>
+        </w:rPr>
+        <w:t>operator</w:t>
+      </w:r>
+      <w:r>
+        <w:rPr>
+          <w:rFonts w:ascii="Times New Roman" w:hAnsi="Times New Roman" w:cs="Times New Roman"/>
+          <w:sz w:val="24"/>
+          <w:szCs w:val="24"/>
+        </w:rPr>
+        <w:t>, when they interact with the application.</w:t>
+      </w:r>
+    </w:p>
+    <w:p>
+      <w:pPr>
+        <w:tabs>
+          <w:tab w:val="center" w:pos="4680"/>
+          <w:tab w:val="left" w:pos="6385"/>
+        </w:tabs>
+        <w:rPr>
+          <w:rFonts w:ascii="Times New Roman" w:hAnsi="Times New Roman" w:cs="Times New Roman"/>
+          <w:sz w:val="28"/>
+          <w:szCs w:val="28"/>
+        </w:rPr>
+      </w:pPr>
+      <w:r>
+        <w:rPr>
+          <w:rFonts w:ascii="Times New Roman" w:hAnsi="Times New Roman" w:cs="Times New Roman"/>
+          <w:sz w:val="28"/>
+          <w:szCs w:val="28"/>
+        </w:rPr>
+        <w:t>Scalability</w:t>
+      </w:r>
+    </w:p>
+    <w:p>
+      <w:pPr>
+        <w:tabs>
+          <w:tab w:val="center" w:pos="4680"/>
+          <w:tab w:val="left" w:pos="6385"/>
+        </w:tabs>
+        <w:rPr>
+          <w:rFonts w:ascii="Times New Roman" w:hAnsi="Times New Roman" w:cs="Times New Roman"/>
+          <w:sz w:val="24"/>
+          <w:szCs w:val="24"/>
+        </w:rPr>
+      </w:pPr>
+      <w:r>
+        <w:rPr>
+          <w:rFonts w:ascii="Times New Roman" w:hAnsi="Times New Roman" w:cs="Times New Roman"/>
+          <w:sz w:val="24"/>
+          <w:szCs w:val="24"/>
+        </w:rPr>
+        <w:t>The application is scalable because of an iterative approach used while development. In future, any addition or detached of feature is easily possible.</w:t>
+      </w:r>
+    </w:p>
+    <w:p>
+      <w:pPr>
+        <w:tabs>
+          <w:tab w:val="center" w:pos="4680"/>
+          <w:tab w:val="left" w:pos="6385"/>
+        </w:tabs>
+        <w:rPr>
+          <w:rFonts w:ascii="Times New Roman" w:hAnsi="Times New Roman" w:cs="Times New Roman"/>
+          <w:sz w:val="28"/>
+          <w:szCs w:val="28"/>
+        </w:rPr>
+      </w:pPr>
+      <w:r>
+        <w:rPr>
+          <w:rFonts w:ascii="Times New Roman" w:hAnsi="Times New Roman" w:cs="Times New Roman"/>
+          <w:sz w:val="28"/>
+          <w:szCs w:val="28"/>
+        </w:rPr>
+        <w:t>Maintainability</w:t>
+      </w:r>
+    </w:p>
+    <w:p>
+      <w:pPr>
+        <w:tabs>
+          <w:tab w:val="center" w:pos="4680"/>
+          <w:tab w:val="left" w:pos="6385"/>
+        </w:tabs>
+        <w:rPr>
+          <w:rFonts w:ascii="Times New Roman" w:hAnsi="Times New Roman" w:cs="Times New Roman"/>
+          <w:sz w:val="24"/>
+          <w:szCs w:val="24"/>
+        </w:rPr>
+      </w:pPr>
+      <w:r>
+        <w:rPr>
+          <w:rFonts w:ascii="Times New Roman" w:hAnsi="Times New Roman" w:cs="Times New Roman"/>
+          <w:sz w:val="24"/>
+          <w:szCs w:val="24"/>
+        </w:rPr>
+        <w:t>The application is written by using write-clean code approach. The code is well-organized according to in order structure inside different files and directories.</w:t>
+      </w:r>
+    </w:p>
+    <w:p>
+      <w:pPr>
+        <w:tabs>
+          <w:tab w:val="center" w:pos="4680"/>
+          <w:tab w:val="left" w:pos="6385"/>
+        </w:tabs>
+        <w:rPr>
+          <w:rFonts w:ascii="Times New Roman" w:hAnsi="Times New Roman" w:cs="Times New Roman"/>
+          <w:sz w:val="28"/>
+          <w:szCs w:val="28"/>
+        </w:rPr>
+      </w:pPr>
+      <w:r>
+        <w:rPr>
+          <w:rFonts w:ascii="Times New Roman" w:hAnsi="Times New Roman" w:cs="Times New Roman"/>
+          <w:sz w:val="28"/>
+          <w:szCs w:val="28"/>
+        </w:rPr>
+        <w:lastRenderedPageBreak/>
+        <w:t>Performance</w:t>
+      </w:r>
+    </w:p>
+    <w:p>
+      <w:pPr>
+        <w:tabs>
+          <w:tab w:val="center" w:pos="4680"/>
+          <w:tab w:val="left" w:pos="6385"/>
+        </w:tabs>
+        <w:rPr>
+          <w:rFonts w:ascii="Times New Roman" w:hAnsi="Times New Roman" w:cs="Times New Roman"/>
+          <w:sz w:val="24"/>
+          <w:szCs w:val="24"/>
+        </w:rPr>
+      </w:pPr>
+      <w:r>
+        <w:rPr>
+          <w:rFonts w:ascii="Times New Roman" w:hAnsi="Times New Roman" w:cs="Times New Roman"/>
+          <w:sz w:val="24"/>
+          <w:szCs w:val="24"/>
+        </w:rPr>
+        <w:t xml:space="preserve">The performance of an application is smooth due to modern front-end and back-end technologies. The </w:t>
+      </w:r>
+      <w:r>
+        <w:rPr>
+          <w:rFonts w:ascii="Times New Roman" w:hAnsi="Times New Roman" w:cs="Times New Roman"/>
+          <w:sz w:val="24"/>
+          <w:szCs w:val="24"/>
+        </w:rPr>
+        <w:t>operator</w:t>
+      </w:r>
+      <w:r>
+        <w:rPr>
+          <w:rFonts w:ascii="Times New Roman" w:hAnsi="Times New Roman" w:cs="Times New Roman"/>
+          <w:sz w:val="24"/>
+          <w:szCs w:val="24"/>
+        </w:rPr>
+        <w:t xml:space="preserve">s observe the experience of an application overall excellent. </w:t>
+      </w:r>
+    </w:p>
+    <w:p>
+      <w:pPr>
+        <w:tabs>
+          <w:tab w:val="center" w:pos="4680"/>
+          <w:tab w:val="left" w:pos="6385"/>
+        </w:tabs>
+        <w:rPr>
+          <w:rFonts w:ascii="Times New Roman" w:hAnsi="Times New Roman" w:cs="Times New Roman"/>
+          <w:sz w:val="28"/>
+          <w:szCs w:val="28"/>
+        </w:rPr>
+      </w:pPr>
+      <w:r>
+        <w:rPr>
+          <w:rFonts w:ascii="Times New Roman" w:hAnsi="Times New Roman" w:cs="Times New Roman"/>
+          <w:sz w:val="28"/>
+          <w:szCs w:val="28"/>
+        </w:rPr>
+        <w:t>Security</w:t>
+      </w:r>
+    </w:p>
+    <w:p>
+      <w:pPr>
+        <w:tabs>
+          <w:tab w:val="center" w:pos="4680"/>
+          <w:tab w:val="left" w:pos="6385"/>
+        </w:tabs>
+        <w:rPr>
+          <w:rFonts w:ascii="Times New Roman" w:hAnsi="Times New Roman" w:cs="Times New Roman"/>
+          <w:sz w:val="24"/>
+          <w:szCs w:val="24"/>
+        </w:rPr>
+      </w:pPr>
+      <w:r>
+        <w:rPr>
+          <w:rFonts w:ascii="Times New Roman" w:hAnsi="Times New Roman" w:cs="Times New Roman"/>
+          <w:sz w:val="24"/>
+          <w:szCs w:val="24"/>
+        </w:rPr>
+        <w:t xml:space="preserve">The application obeys both confidentiality, integrity and availability CIA </w:t>
+      </w:r>
+      <w:proofErr w:type="spellStart"/>
+      <w:r>
+        <w:rPr>
+          <w:rFonts w:ascii="Times New Roman" w:hAnsi="Times New Roman" w:cs="Times New Roman"/>
+          <w:sz w:val="24"/>
+          <w:szCs w:val="24"/>
+        </w:rPr>
+        <w:t>triad.</w:t>
+      </w:r>
+      <w:r>
+        <w:rPr>
+          <w:rFonts w:ascii="Times New Roman" w:hAnsi="Times New Roman" w:cs="Times New Roman"/>
+          <w:sz w:val="24"/>
+          <w:szCs w:val="24"/>
+        </w:rPr>
+        <w:t>Only</w:t>
+      </w:r>
+      <w:proofErr w:type="spellEnd"/>
+      <w:r>
+        <w:rPr>
+          <w:rFonts w:ascii="Times New Roman" w:hAnsi="Times New Roman" w:cs="Times New Roman"/>
+          <w:sz w:val="24"/>
+          <w:szCs w:val="24"/>
+        </w:rPr>
+        <w:t xml:space="preserve"> Admin Can Handle Main Functionalities or Accessibility of Apps</w:t>
+      </w:r>
+      <w:r>
+        <w:rPr>
+          <w:rFonts w:ascii="Times New Roman" w:hAnsi="Times New Roman" w:cs="Times New Roman"/>
+          <w:sz w:val="24"/>
+          <w:szCs w:val="24"/>
+        </w:rPr>
+        <w:t xml:space="preserve">. The application is available 24-hours, whenever the </w:t>
+      </w:r>
+      <w:r>
+        <w:rPr>
+          <w:rFonts w:ascii="Times New Roman" w:hAnsi="Times New Roman" w:cs="Times New Roman"/>
+          <w:sz w:val="24"/>
+          <w:szCs w:val="24"/>
+        </w:rPr>
+        <w:t>operator</w:t>
+      </w:r>
+      <w:r>
+        <w:rPr>
+          <w:rFonts w:ascii="Times New Roman" w:hAnsi="Times New Roman" w:cs="Times New Roman"/>
+          <w:sz w:val="24"/>
+          <w:szCs w:val="24"/>
+        </w:rPr>
+        <w:t>s want to use it.</w:t>
+      </w:r>
+      <w:r>
+        <w:t xml:space="preserve"> </w:t>
+      </w:r>
+    </w:p>
+    <w:p>
+      <w:pPr>
+        <w:tabs>
+          <w:tab w:val="center" w:pos="4680"/>
+          <w:tab w:val="left" w:pos="6385"/>
+        </w:tabs>
+        <w:rPr>
+          <w:rFonts w:ascii="Times New Roman" w:hAnsi="Times New Roman" w:cs="Times New Roman"/>
           <w:sz w:val="28"/>
           <w:szCs w:val="28"/>
         </w:rPr>
@@ -3178,7 +3221,7 @@
           <w:sz w:val="28"/>
           <w:szCs w:val="28"/>
         </w:rPr>
-        <w:t>Non Functional Requirement</w:t>
+        <w:t>Use Case Diagram</w:t>
       </w:r>
     </w:p>
     <w:p>
@@ -3199,7 +3242,7 @@
           <w:sz w:val="24"/>
           <w:szCs w:val="24"/>
         </w:rPr>
-        <w:t>Non</w:t>
+        <w:t>W</w:t>
       </w:r>
       <w:r>
         <w:rPr>
@@ -3207,7 +3250,7 @@
           <w:sz w:val="24"/>
           <w:szCs w:val="24"/>
         </w:rPr>
-        <w:t>-Functional requirements specify the quality attributes of a product</w:t>
+        <w:t xml:space="preserve">hen a system </w:t>
       </w:r>
       <w:r>
         <w:rPr>
@@ -3215,7 +3258,7 @@
           <w:sz w:val="24"/>
           <w:szCs w:val="24"/>
         </w:rPr>
-        <w:t xml:space="preserve"> and how well it will operate.</w:t>
+        <w:t>is examined to gather its functionalities</w:t>
       </w:r>
       <w:r>
         <w:rPr>
@@ -3223,7 +3266,7 @@
           <w:sz w:val="24"/>
           <w:szCs w:val="24"/>
         </w:rPr>
-        <w:t xml:space="preserve"> </w:t>
+        <w:t xml:space="preserve">, use cases are created. Below is the </w:t>
       </w:r>
       <w:r>
         <w:rPr>
@@ -3231,7 +3274,7 @@
           <w:sz w:val="24"/>
           <w:szCs w:val="24"/>
         </w:rPr>
-        <w:t>These are the following non-functional</w:t>
+        <w:t xml:space="preserve">following </w:t>
       </w:r>
       <w:r>
         <w:rPr>
@@ -3239,7 +3282,15 @@
           <w:sz w:val="24"/>
           <w:szCs w:val="24"/>
         </w:rPr>
-        <w:t xml:space="preserve"> requirements of an application.</w:t>
+        <w:t>illustrative representation of a</w:t>
+      </w:r>
+      <w:r>
+        <w:rPr>
+          <w:rFonts w:ascii="Times New Roman" w:hAnsi="Times New Roman" w:cs="Times New Roman"/>
+          <w:sz w:val="24"/>
+          <w:szCs w:val="24"/>
+        </w:rPr>
+        <w:t>pplication use cases.</w:t>
       </w:r>
     </w:p>
     <w:p>
@@ -3250,329 +3301,8 @@
         </w:tabs>
         <w:rPr>
           <w:rFonts w:ascii="Times New Roman" w:hAnsi="Times New Roman" w:cs="Times New Roman"/>
-          <w:sz w:val="28"/>
-          <w:szCs w:val="28"/>
-        </w:rPr>
-      </w:pPr>
-      <w:r>
-        <w:rPr>
-          <w:rFonts w:ascii="Times New Roman" w:hAnsi="Times New Roman" w:cs="Times New Roman"/>
-          <w:sz w:val="28"/>
-          <w:szCs w:val="28"/>
-        </w:rPr>
-        <w:t>Usability</w:t>
-      </w:r>
-    </w:p>
-    <w:p>
-      <w:pPr>
-        <w:tabs>
-          <w:tab w:val="center" w:pos="4680"/>
-          <w:tab w:val="left" w:pos="6385"/>
-        </w:tabs>
-        <w:rPr>
-          <w:rFonts w:ascii="Times New Roman" w:hAnsi="Times New Roman" w:cs="Times New Roman"/>
           <w:sz w:val="24"/>
           <w:szCs w:val="24"/>
-        </w:rPr>
-      </w:pPr>
-      <w:r>
-        <w:rPr>
-          <w:rFonts w:ascii="Times New Roman" w:hAnsi="Times New Roman" w:cs="Times New Roman"/>
-          <w:sz w:val="24"/>
-          <w:szCs w:val="24"/>
-        </w:rPr>
-        <w:t>Smart Access</w:t>
-      </w:r>
-      <w:r>
-        <w:rPr>
-          <w:rFonts w:ascii="Times New Roman" w:hAnsi="Times New Roman" w:cs="Times New Roman"/>
-          <w:sz w:val="24"/>
-          <w:szCs w:val="24"/>
-        </w:rPr>
-        <w:t xml:space="preserve"> </w:t>
-      </w:r>
-      <w:proofErr w:type="gramStart"/>
-      <w:r>
-        <w:rPr>
-          <w:rFonts w:ascii="Times New Roman" w:hAnsi="Times New Roman" w:cs="Times New Roman"/>
-          <w:sz w:val="24"/>
-          <w:szCs w:val="24"/>
-        </w:rPr>
-        <w:t>provide</w:t>
-      </w:r>
-      <w:proofErr w:type="gramEnd"/>
-      <w:r>
-        <w:rPr>
-          <w:rFonts w:ascii="Times New Roman" w:hAnsi="Times New Roman" w:cs="Times New Roman"/>
-          <w:sz w:val="24"/>
-          <w:szCs w:val="24"/>
-        </w:rPr>
-        <w:t xml:space="preserve"> effectiveness, efficiency and the overall satisfaction of the </w:t>
-      </w:r>
-      <w:r>
-        <w:rPr>
-          <w:rFonts w:ascii="Times New Roman" w:hAnsi="Times New Roman" w:cs="Times New Roman"/>
-          <w:sz w:val="24"/>
-          <w:szCs w:val="24"/>
-        </w:rPr>
-        <w:t>operator</w:t>
-      </w:r>
-      <w:r>
-        <w:rPr>
-          <w:rFonts w:ascii="Times New Roman" w:hAnsi="Times New Roman" w:cs="Times New Roman"/>
-          <w:sz w:val="24"/>
-          <w:szCs w:val="24"/>
-        </w:rPr>
-        <w:t>, when they interact with the application.</w:t>
-      </w:r>
-    </w:p>
-    <w:p>
-      <w:pPr>
-        <w:tabs>
-          <w:tab w:val="center" w:pos="4680"/>
-          <w:tab w:val="left" w:pos="6385"/>
-        </w:tabs>
-        <w:rPr>
-          <w:rFonts w:ascii="Times New Roman" w:hAnsi="Times New Roman" w:cs="Times New Roman"/>
-          <w:sz w:val="28"/>
-          <w:szCs w:val="28"/>
-        </w:rPr>
-      </w:pPr>
-      <w:r>
-        <w:rPr>
-          <w:rFonts w:ascii="Times New Roman" w:hAnsi="Times New Roman" w:cs="Times New Roman"/>
-          <w:sz w:val="28"/>
-          <w:szCs w:val="28"/>
-        </w:rPr>
-        <w:t>Scalability</w:t>
-      </w:r>
-    </w:p>
-    <w:p>
-      <w:pPr>
-        <w:tabs>
-          <w:tab w:val="center" w:pos="4680"/>
-          <w:tab w:val="left" w:pos="6385"/>
-        </w:tabs>
-        <w:rPr>
-          <w:rFonts w:ascii="Times New Roman" w:hAnsi="Times New Roman" w:cs="Times New Roman"/>
-          <w:sz w:val="24"/>
-          <w:szCs w:val="24"/>
-        </w:rPr>
-      </w:pPr>
-      <w:r>
-        <w:rPr>
-          <w:rFonts w:ascii="Times New Roman" w:hAnsi="Times New Roman" w:cs="Times New Roman"/>
-          <w:sz w:val="24"/>
-          <w:szCs w:val="24"/>
-        </w:rPr>
-        <w:t>The application is scalable because of an iterative approach used while development. In future, any addition or detached of feature is easily possible.</w:t>
-      </w:r>
-    </w:p>
-    <w:p>
-      <w:pPr>
-        <w:tabs>
-          <w:tab w:val="center" w:pos="4680"/>
-          <w:tab w:val="left" w:pos="6385"/>
-        </w:tabs>
-        <w:rPr>
-          <w:rFonts w:ascii="Times New Roman" w:hAnsi="Times New Roman" w:cs="Times New Roman"/>
-          <w:sz w:val="28"/>
-          <w:szCs w:val="28"/>
-        </w:rPr>
-      </w:pPr>
-      <w:r>
-        <w:rPr>
-          <w:rFonts w:ascii="Times New Roman" w:hAnsi="Times New Roman" w:cs="Times New Roman"/>
-          <w:sz w:val="28"/>
-          <w:szCs w:val="28"/>
-        </w:rPr>
-        <w:t>Maintainability</w:t>
-      </w:r>
-    </w:p>
-    <w:p>
-      <w:pPr>
-        <w:tabs>
-          <w:tab w:val="center" w:pos="4680"/>
-          <w:tab w:val="left" w:pos="6385"/>
-        </w:tabs>
-        <w:rPr>
-          <w:rFonts w:ascii="Times New Roman" w:hAnsi="Times New Roman" w:cs="Times New Roman"/>
-          <w:sz w:val="24"/>
-          <w:szCs w:val="24"/>
-        </w:rPr>
-      </w:pPr>
-      <w:r>
-        <w:rPr>
-          <w:rFonts w:ascii="Times New Roman" w:hAnsi="Times New Roman" w:cs="Times New Roman"/>
-          <w:sz w:val="24"/>
-          <w:szCs w:val="24"/>
-        </w:rPr>
-        <w:t>The application is written by using write-clean code approach. The code is well-organized according to in order structure inside different files and directories.</w:t>
-      </w:r>
-    </w:p>
-    <w:p>
-      <w:pPr>
-        <w:tabs>
-          <w:tab w:val="center" w:pos="4680"/>
-          <w:tab w:val="left" w:pos="6385"/>
-        </w:tabs>
-        <w:rPr>
-          <w:rFonts w:ascii="Times New Roman" w:hAnsi="Times New Roman" w:cs="Times New Roman"/>
-          <w:sz w:val="28"/>
-          <w:szCs w:val="28"/>
-        </w:rPr>
-      </w:pPr>
-      <w:r>
-        <w:rPr>
-          <w:rFonts w:ascii="Times New Roman" w:hAnsi="Times New Roman" w:cs="Times New Roman"/>
-          <w:sz w:val="28"/>
-          <w:szCs w:val="28"/>
-        </w:rPr>
-        <w:t>Performance</w:t>
-      </w:r>
-    </w:p>
-    <w:p>
-      <w:pPr>
-        <w:tabs>
-          <w:tab w:val="center" w:pos="4680"/>
-          <w:tab w:val="left" w:pos="6385"/>
-        </w:tabs>
-        <w:rPr>
-          <w:rFonts w:ascii="Times New Roman" w:hAnsi="Times New Roman" w:cs="Times New Roman"/>
-          <w:sz w:val="24"/>
-          <w:szCs w:val="24"/>
-        </w:rPr>
-      </w:pPr>
-      <w:r>
-        <w:rPr>
-          <w:rFonts w:ascii="Times New Roman" w:hAnsi="Times New Roman" w:cs="Times New Roman"/>
-          <w:sz w:val="24"/>
-          <w:szCs w:val="24"/>
-        </w:rPr>
-        <w:t xml:space="preserve">The performance of an application is smooth due to modern front-end and back-end technologies. The </w:t>
-      </w:r>
-      <w:r>
-        <w:rPr>
-          <w:rFonts w:ascii="Times New Roman" w:hAnsi="Times New Roman" w:cs="Times New Roman"/>
-          <w:sz w:val="24"/>
-          <w:szCs w:val="24"/>
-        </w:rPr>
-        <w:t>operator</w:t>
-      </w:r>
-      <w:r>
-        <w:rPr>
-          <w:rFonts w:ascii="Times New Roman" w:hAnsi="Times New Roman" w:cs="Times New Roman"/>
-          <w:sz w:val="24"/>
-          <w:szCs w:val="24"/>
-        </w:rPr>
-        <w:t xml:space="preserve">s observe the experience of an application overall excellent. </w:t>
-      </w:r>
-    </w:p>
-    <w:p>
-      <w:pPr>
-        <w:tabs>
-          <w:tab w:val="center" w:pos="4680"/>
-          <w:tab w:val="left" w:pos="6385"/>
-        </w:tabs>
-        <w:rPr>
-          <w:rFonts w:ascii="Times New Roman" w:hAnsi="Times New Roman" w:cs="Times New Roman"/>
-          <w:sz w:val="28"/>
-          <w:szCs w:val="28"/>
-        </w:rPr>
-      </w:pPr>
-      <w:r>
-        <w:rPr>
-          <w:rFonts w:ascii="Times New Roman" w:hAnsi="Times New Roman" w:cs="Times New Roman"/>
-          <w:sz w:val="28"/>
-          <w:szCs w:val="28"/>
-        </w:rPr>
-        <w:t>Security</w:t>
-      </w:r>
-    </w:p>
-    <w:p>
-      <w:pPr>
-        <w:tabs>
-          <w:tab w:val="center" w:pos="4680"/>
-          <w:tab w:val="left" w:pos="6385"/>
-        </w:tabs>
-        <w:rPr>
-          <w:rFonts w:ascii="Times New Roman" w:hAnsi="Times New Roman" w:cs="Times New Roman"/>
-          <w:sz w:val="24"/>
-          <w:szCs w:val="24"/>
-        </w:rPr>
-      </w:pPr>
-      <w:r>
-        <w:rPr>
-          <w:rFonts w:ascii="Times New Roman" w:hAnsi="Times New Roman" w:cs="Times New Roman"/>
-          <w:sz w:val="24"/>
-          <w:szCs w:val="24"/>
-        </w:rPr>
-        <w:t xml:space="preserve">The application obeys both confidentiality, integrity and availability CIA </w:t>
-      </w:r>
-      <w:proofErr w:type="spellStart"/>
-      <w:r>
-        <w:rPr>
-          <w:rFonts w:ascii="Times New Roman" w:hAnsi="Times New Roman" w:cs="Times New Roman"/>
-          <w:sz w:val="24"/>
-          <w:szCs w:val="24"/>
-        </w:rPr>
-        <w:t>triad.</w:t>
-      </w:r>
-      <w:r>
-        <w:rPr>
-          <w:rFonts w:ascii="Times New Roman" w:hAnsi="Times New Roman" w:cs="Times New Roman"/>
-          <w:sz w:val="24"/>
-          <w:szCs w:val="24"/>
-        </w:rPr>
-        <w:t>Only</w:t>
-      </w:r>
-      <w:proofErr w:type="spellEnd"/>
-      <w:r>
-        <w:rPr>
-          <w:rFonts w:ascii="Times New Roman" w:hAnsi="Times New Roman" w:cs="Times New Roman"/>
-          <w:sz w:val="24"/>
-          <w:szCs w:val="24"/>
-        </w:rPr>
-        <w:t xml:space="preserve"> Admin Can Handle Main Functionalities or Accessibility of Apps</w:t>
-      </w:r>
-      <w:r>
-        <w:rPr>
-          <w:rFonts w:ascii="Times New Roman" w:hAnsi="Times New Roman" w:cs="Times New Roman"/>
-          <w:sz w:val="24"/>
-          <w:szCs w:val="24"/>
-        </w:rPr>
-        <w:t xml:space="preserve">. The application is available 24-hours, whenever the </w:t>
-      </w:r>
-      <w:r>
-        <w:rPr>
-          <w:rFonts w:ascii="Times New Roman" w:hAnsi="Times New Roman" w:cs="Times New Roman"/>
-          <w:sz w:val="24"/>
-          <w:szCs w:val="24"/>
-        </w:rPr>
-        <w:t>operator</w:t>
-      </w:r>
-      <w:r>
-        <w:rPr>
-          <w:rFonts w:ascii="Times New Roman" w:hAnsi="Times New Roman" w:cs="Times New Roman"/>
-          <w:sz w:val="24"/>
-          <w:szCs w:val="24"/>
-        </w:rPr>
-        <w:t>s want to use it.</w:t>
-      </w:r>
-      <w:r>
-        <w:t xml:space="preserve"> </w:t>
-      </w:r>
-    </w:p>
-    <w:p>
-      <w:pPr>
-        <w:tabs>
-          <w:tab w:val="center" w:pos="4680"/>
-          <w:tab w:val="left" w:pos="6385"/>
-        </w:tabs>
-        <w:rPr>
-          <w:rFonts w:ascii="Times New Roman" w:hAnsi="Times New Roman" w:cs="Times New Roman"/>
-          <w:sz w:val="28"/>
-          <w:szCs w:val="28"/>
         </w:rPr>
       </w:pPr>
     </w:p>
@@ -3594,7 +3324,15 @@
           <w:sz w:val="28"/>
           <w:szCs w:val="28"/>
         </w:rPr>
-        <w:t>Use Case Diagram</w:t>
+        <w:t>Use Cases Description</w:t>
+      </w:r>
+      <w:r>
+        <w:rPr>
+          <w:rFonts w:ascii="Times New Roman" w:hAnsi="Times New Roman" w:cs="Times New Roman"/>
+          <w:sz w:val="28"/>
+          <w:szCs w:val="28"/>
+        </w:rPr>
+        <w:t xml:space="preserve"> Tables</w:t>
       </w:r>
     </w:p>
     <w:p>
@@ -3615,118 +3353,6 @@
           <w:sz w:val="24"/>
           <w:szCs w:val="24"/>
         </w:rPr>
-        <w:t>W</w:t>
-      </w:r>
-      <w:r>
-        <w:rPr>
-          <w:rFonts w:ascii="Times New Roman" w:hAnsi="Times New Roman" w:cs="Times New Roman"/>
-          <w:sz w:val="24"/>
-          <w:szCs w:val="24"/>
-        </w:rPr>
-        <w:t xml:space="preserve">hen a system </w:t>
-      </w:r>
-      <w:r>
-        <w:rPr>
-          <w:rFonts w:ascii="Times New Roman" w:hAnsi="Times New Roman" w:cs="Times New Roman"/>
-          <w:sz w:val="24"/>
-          <w:szCs w:val="24"/>
-        </w:rPr>
-        <w:t>is examined to gather its functionalities</w:t>
-      </w:r>
-      <w:r>
-        <w:rPr>
-          <w:rFonts w:ascii="Times New Roman" w:hAnsi="Times New Roman" w:cs="Times New Roman"/>
-          <w:sz w:val="24"/>
-          <w:szCs w:val="24"/>
-        </w:rPr>
-        <w:t xml:space="preserve">, use cases are created. Below is the </w:t>
-      </w:r>
-      <w:r>
-        <w:rPr>
-          <w:rFonts w:ascii="Times New Roman" w:hAnsi="Times New Roman" w:cs="Times New Roman"/>
-          <w:sz w:val="24"/>
-          <w:szCs w:val="24"/>
-        </w:rPr>
-        <w:t xml:space="preserve">following </w:t>
-      </w:r>
-      <w:r>
-        <w:rPr>
-          <w:rFonts w:ascii="Times New Roman" w:hAnsi="Times New Roman" w:cs="Times New Roman"/>
-          <w:sz w:val="24"/>
-          <w:szCs w:val="24"/>
-        </w:rPr>
-        <w:t>illustrative representation of a</w:t>
-      </w:r>
-      <w:r>
-        <w:rPr>
-          <w:rFonts w:ascii="Times New Roman" w:hAnsi="Times New Roman" w:cs="Times New Roman"/>
-          <w:sz w:val="24"/>
-          <w:szCs w:val="24"/>
-        </w:rPr>
-        <w:t>pplication use cases.</w:t>
-      </w:r>
-    </w:p>
-    <w:p>
-      <w:pPr>
-        <w:tabs>
-          <w:tab w:val="center" w:pos="4680"/>
-          <w:tab w:val="left" w:pos="6385"/>
-        </w:tabs>
-        <w:rPr>
-          <w:rFonts w:ascii="Times New Roman" w:hAnsi="Times New Roman" w:cs="Times New Roman"/>
-          <w:sz w:val="24"/>
-          <w:szCs w:val="24"/>
-        </w:rPr>
-      </w:pPr>
-    </w:p>
-    <w:p>
-      <w:pPr>
-        <w:tabs>
-          <w:tab w:val="center" w:pos="4680"/>
-          <w:tab w:val="left" w:pos="6385"/>
-        </w:tabs>
-        <w:rPr>
-          <w:rFonts w:ascii="Times New Roman" w:hAnsi="Times New Roman" w:cs="Times New Roman"/>
-          <w:sz w:val="28"/>
-          <w:szCs w:val="28"/>
-        </w:rPr>
-      </w:pPr>
-      <w:r>
-        <w:rPr>
-          <w:rFonts w:ascii="Times New Roman" w:hAnsi="Times New Roman" w:cs="Times New Roman"/>
-          <w:sz w:val="28"/>
-          <w:szCs w:val="28"/>
-        </w:rPr>
-        <w:t>Use Cases Description</w:t>
-      </w:r>
-      <w:r>
-        <w:rPr>
-          <w:rFonts w:ascii="Times New Roman" w:hAnsi="Times New Roman" w:cs="Times New Roman"/>
-          <w:sz w:val="28"/>
-          <w:szCs w:val="28"/>
-        </w:rPr>
-        <w:t xml:space="preserve"> Tables</w:t>
-      </w:r>
-    </w:p>
-    <w:p>
-      <w:pPr>
-        <w:tabs>
-          <w:tab w:val="center" w:pos="4680"/>
-          <w:tab w:val="left" w:pos="6385"/>
-        </w:tabs>
-        <w:rPr>
-          <w:rFonts w:ascii="Times New Roman" w:hAnsi="Times New Roman" w:cs="Times New Roman"/>
-          <w:sz w:val="24"/>
-          <w:szCs w:val="24"/>
-        </w:rPr>
-      </w:pPr>
-      <w:r>
-        <w:rPr>
-          <w:rFonts w:ascii="Times New Roman" w:hAnsi="Times New Roman" w:cs="Times New Roman"/>
-          <w:sz w:val="24"/>
-          <w:szCs w:val="24"/>
-        </w:rPr>
-        <w:lastRenderedPageBreak/>
         <w:t>These are the following use cases</w:t>
       </w:r>
       <w:r>
@@ -4678,7 +4304,16 @@
                 <w:sz w:val="24"/>
                 <w:szCs w:val="24"/>
               </w:rPr>
-              <w:t xml:space="preserve"> select</w:t>
+              <w:t xml:space="preserve"> </w:t>
+            </w:r>
+            <w:r>
+              <w:rPr>
+                <w:rFonts w:ascii="Times New Roman" w:hAnsi="Times New Roman" w:cs="Times New Roman"/>
+                <w:sz w:val="24"/>
+                <w:szCs w:val="24"/>
+              </w:rPr>
+              <w:lastRenderedPageBreak/>
+              <w:t>select</w:t>
             </w:r>
             <w:proofErr w:type="gramEnd"/>
             <w:r>
@@ -4713,7 +4348,17 @@
                 <w:sz w:val="24"/>
                 <w:szCs w:val="24"/>
               </w:rPr>
-              <w:t>The system will open the signup panel.</w:t>
+              <w:lastRenderedPageBreak/>
+              <w:t xml:space="preserve">The system </w:t>
+            </w:r>
+            <w:r>
+              <w:rPr>
+                <w:rFonts w:ascii="Times New Roman" w:hAnsi="Times New Roman" w:cs="Times New Roman"/>
+                <w:sz w:val="24"/>
+                <w:szCs w:val="24"/>
+              </w:rPr>
+              <w:lastRenderedPageBreak/>
+              <w:t>will open the signup panel.</w:t>
             </w:r>
           </w:p>
         </w:tc>
@@ -5111,16 +4756,7 @@
                 <w:sz w:val="24"/>
                 <w:szCs w:val="24"/>
               </w:rPr>
-              <w:t xml:space="preserve">The system will throw the message to fill required fields </w:t>
-            </w:r>
-            <w:r>
-              <w:rPr>
-                <w:rFonts w:ascii="Times New Roman" w:hAnsi="Times New Roman" w:cs="Times New Roman"/>
-                <w:sz w:val="24"/>
-                <w:szCs w:val="24"/>
-              </w:rPr>
-              <w:lastRenderedPageBreak/>
-              <w:t>according to the required conditions.</w:t>
+              <w:t>The system will throw the message to fill required fields according to the required conditions.</w:t>
             </w:r>
           </w:p>
         </w:tc>
@@ -5529,7 +5165,16 @@
                 <w:sz w:val="24"/>
                 <w:szCs w:val="24"/>
               </w:rPr>
-              <w:t>process on the application.</w:t>
+              <w:t xml:space="preserve">process on the </w:t>
+            </w:r>
+            <w:r>
+              <w:rPr>
+                <w:rFonts w:ascii="Times New Roman" w:hAnsi="Times New Roman" w:cs="Times New Roman"/>
+                <w:sz w:val="24"/>
+                <w:szCs w:val="24"/>
+              </w:rPr>
+              <w:lastRenderedPageBreak/>
+              <w:t>application.</w:t>
             </w:r>
           </w:p>
         </w:tc>
@@ -5557,6 +5202,7 @@
                 <w:sz w:val="24"/>
                 <w:szCs w:val="24"/>
               </w:rPr>
+              <w:lastRenderedPageBreak/>
               <w:t>Brief Description</w:t>
             </w:r>
           </w:p>
@@ -6434,16 +6080,7 @@
                 <w:sz w:val="24"/>
                 <w:szCs w:val="24"/>
               </w:rPr>
-              <w:t xml:space="preserve"> put the email </w:t>
-            </w:r>
-            <w:r>
-              <w:rPr>
-                <w:rFonts w:ascii="Times New Roman" w:hAnsi="Times New Roman" w:cs="Times New Roman"/>
-                <w:sz w:val="24"/>
-                <w:szCs w:val="24"/>
-              </w:rPr>
-              <w:lastRenderedPageBreak/>
-              <w:t xml:space="preserve">address and password </w:t>
+              <w:t xml:space="preserve"> put the email address and password </w:t>
             </w:r>
             <w:r>
               <w:rPr>
@@ -6518,17 +6155,7 @@
                 <w:sz w:val="24"/>
                 <w:szCs w:val="24"/>
               </w:rPr>
-              <w:lastRenderedPageBreak/>
-              <w:t xml:space="preserve">The system authenticates </w:t>
-            </w:r>
-            <w:r>
-              <w:rPr>
-                <w:rFonts w:ascii="Times New Roman" w:hAnsi="Times New Roman" w:cs="Times New Roman"/>
-                <w:sz w:val="24"/>
-                <w:szCs w:val="24"/>
-              </w:rPr>
-              <w:lastRenderedPageBreak/>
-              <w:t>all the putted information</w:t>
+              <w:t>The system authenticates all the putted information</w:t>
             </w:r>
             <w:r>
               <w:rPr>
@@ -6608,7 +6235,6 @@
                 <w:sz w:val="24"/>
                 <w:szCs w:val="24"/>
               </w:rPr>
-              <w:lastRenderedPageBreak/>
               <w:t>Alternative Flow</w:t>
             </w:r>
           </w:p>
@@ -6997,6 +6623,7 @@
         <w:rPr>
           <w:rFonts w:ascii="Times New Roman" w:hAnsi="Times New Roman" w:cs="Times New Roman"/>
         </w:rPr>
+        <w:lastRenderedPageBreak/>
         <w:t>Use Case Description Table 02: Login</w:t>
       </w:r>
     </w:p>
@@ -8591,7 +8218,16 @@
                 <w:sz w:val="24"/>
                 <w:szCs w:val="24"/>
               </w:rPr>
-              <w:t xml:space="preserve"> wrong.</w:t>
+              <w:t xml:space="preserve"> </w:t>
+            </w:r>
+            <w:r>
+              <w:rPr>
+                <w:rFonts w:ascii="Times New Roman" w:hAnsi="Times New Roman" w:cs="Times New Roman"/>
+                <w:sz w:val="24"/>
+                <w:szCs w:val="24"/>
+              </w:rPr>
+              <w:lastRenderedPageBreak/>
+              <w:t>wrong.</w:t>
             </w:r>
           </w:p>
         </w:tc>
@@ -8617,7 +8253,17 @@
                 <w:sz w:val="24"/>
                 <w:szCs w:val="24"/>
               </w:rPr>
-              <w:t>The system will throw the message of invalid credential and cancel the process.</w:t>
+              <w:lastRenderedPageBreak/>
+              <w:t xml:space="preserve">The system will throw </w:t>
+            </w:r>
+            <w:r>
+              <w:rPr>
+                <w:rFonts w:ascii="Times New Roman" w:hAnsi="Times New Roman" w:cs="Times New Roman"/>
+                <w:sz w:val="24"/>
+                <w:szCs w:val="24"/>
+              </w:rPr>
+              <w:lastRenderedPageBreak/>
+              <w:t>the message of invalid credential and cancel the process.</w:t>
             </w:r>
           </w:p>
         </w:tc>
@@ -8972,7 +8618,6 @@
                 <w:sz w:val="24"/>
                 <w:szCs w:val="24"/>
               </w:rPr>
-              <w:lastRenderedPageBreak/>
               <w:t>Pre-Condition</w:t>
             </w:r>
           </w:p>
@@ -10230,16 +9875,7 @@
                 <w:sz w:val="24"/>
                 <w:szCs w:val="24"/>
               </w:rPr>
-              <w:t xml:space="preserve">The </w:t>
-            </w:r>
-            <w:r>
-              <w:rPr>
-                <w:rFonts w:ascii="Times New Roman" w:hAnsi="Times New Roman" w:cs="Times New Roman"/>
-                <w:sz w:val="24"/>
-                <w:szCs w:val="24"/>
-              </w:rPr>
-              <w:lastRenderedPageBreak/>
-              <w:t>credentials are not according to the pre-defined conditions</w:t>
+              <w:t>The credentials are not according to the pre-defined conditions</w:t>
             </w:r>
           </w:p>
         </w:tc>
@@ -10265,17 +9901,7 @@
                 <w:sz w:val="24"/>
                 <w:szCs w:val="24"/>
               </w:rPr>
-              <w:lastRenderedPageBreak/>
-              <w:t xml:space="preserve">The system </w:t>
-            </w:r>
-            <w:r>
-              <w:rPr>
-                <w:rFonts w:ascii="Times New Roman" w:hAnsi="Times New Roman" w:cs="Times New Roman"/>
-                <w:sz w:val="24"/>
-                <w:szCs w:val="24"/>
-              </w:rPr>
-              <w:lastRenderedPageBreak/>
-              <w:t xml:space="preserve">will tell </w:t>
+              <w:t xml:space="preserve">The system will tell </w:t>
             </w:r>
             <w:r>
               <w:rPr>
@@ -10800,6 +10426,7 @@
                 <w:sz w:val="24"/>
                 <w:szCs w:val="24"/>
               </w:rPr>
+              <w:lastRenderedPageBreak/>
               <w:t>Failed Condition</w:t>
             </w:r>
           </w:p>
@@ -11425,16 +11052,7 @@
                 <w:sz w:val="24"/>
                 <w:szCs w:val="24"/>
               </w:rPr>
-              <w:t xml:space="preserve"> select the manage </w:t>
-            </w:r>
-            <w:r>
-              <w:rPr>
-                <w:rFonts w:ascii="Times New Roman" w:hAnsi="Times New Roman" w:cs="Times New Roman"/>
-                <w:sz w:val="24"/>
-                <w:szCs w:val="24"/>
-              </w:rPr>
-              <w:lastRenderedPageBreak/>
-              <w:t>services option at bottom navigation bar.</w:t>
+              <w:t xml:space="preserve"> select the manage services option at bottom navigation bar.</w:t>
             </w:r>
           </w:p>
         </w:tc>
@@ -11460,17 +11078,7 @@
                 <w:sz w:val="24"/>
                 <w:szCs w:val="24"/>
               </w:rPr>
-              <w:lastRenderedPageBreak/>
-              <w:t xml:space="preserve">The system will open the manage </w:t>
-            </w:r>
-            <w:r>
-              <w:rPr>
-                <w:rFonts w:ascii="Times New Roman" w:hAnsi="Times New Roman" w:cs="Times New Roman"/>
-                <w:sz w:val="24"/>
-                <w:szCs w:val="24"/>
-              </w:rPr>
-              <w:lastRenderedPageBreak/>
-              <w:t>services page.</w:t>
+              <w:t>The system will open the manage services page.</w:t>
             </w:r>
           </w:p>
         </w:tc>
@@ -12355,7 +11963,6 @@
                 <w:sz w:val="24"/>
                 <w:szCs w:val="24"/>
               </w:rPr>
-              <w:lastRenderedPageBreak/>
               <w:t>Brief Description</w:t>
             </w:r>
           </w:p>
@@ -15057,7 +14664,6 @@
                 <w:sz w:val="24"/>
                 <w:szCs w:val="24"/>
               </w:rPr>
-              <w:lastRenderedPageBreak/>
               <w:t xml:space="preserve">verified </w:t>
             </w:r>
             <w:r>
@@ -15092,17 +14698,7 @@
                 <w:sz w:val="24"/>
                 <w:szCs w:val="24"/>
               </w:rPr>
-              <w:lastRenderedPageBreak/>
-              <w:t xml:space="preserve">The system will open the </w:t>
-            </w:r>
-            <w:r>
-              <w:rPr>
-                <w:rFonts w:ascii="Times New Roman" w:hAnsi="Times New Roman" w:cs="Times New Roman"/>
-                <w:sz w:val="24"/>
-                <w:szCs w:val="24"/>
-              </w:rPr>
-              <w:lastRenderedPageBreak/>
-              <w:t xml:space="preserve">verified or pending tab according to the </w:t>
+              <w:t xml:space="preserve">The system will open the verified or pending tab according to the </w:t>
             </w:r>
             <w:r>
               <w:rPr>
@@ -15150,7 +14746,6 @@
                 <w:sz w:val="24"/>
                 <w:szCs w:val="24"/>
               </w:rPr>
-              <w:lastRenderedPageBreak/>
               <w:t>Alternative</w:t>
             </w:r>
             <w:r>
@@ -15986,6 +15581,7 @@
                 <w:sz w:val="24"/>
                 <w:szCs w:val="24"/>
               </w:rPr>
+              <w:lastRenderedPageBreak/>
               <w:t>Dependency</w:t>
             </w:r>
           </w:p>
@@ -16679,7 +16275,6 @@
         <w:rPr>
           <w:rFonts w:ascii="Times New Roman" w:hAnsi="Times New Roman" w:cs="Times New Roman"/>
         </w:rPr>
-        <w:lastRenderedPageBreak/>
         <w:t>Use Case Description Table 08</w:t>
       </w:r>
       <w:r>
@@ -18008,7 +17603,6 @@
                 <w:sz w:val="28"/>
                 <w:szCs w:val="28"/>
               </w:rPr>
-              <w:lastRenderedPageBreak/>
               <w:t>Recommended Service</w:t>
             </w:r>
             <w:r>
@@ -18846,6 +18440,7 @@
                 <w:sz w:val="24"/>
                 <w:szCs w:val="24"/>
               </w:rPr>
+              <w:lastRenderedPageBreak/>
               <w:t>Alternative Flow</w:t>
             </w:r>
           </w:p>
@@ -19404,16 +18999,7 @@
                 <w:sz w:val="24"/>
                 <w:szCs w:val="24"/>
               </w:rPr>
-              <w:t xml:space="preserve"> will communicate </w:t>
-            </w:r>
-            <w:r>
-              <w:rPr>
-                <w:rFonts w:ascii="Times New Roman" w:hAnsi="Times New Roman" w:cs="Times New Roman"/>
-                <w:sz w:val="24"/>
-                <w:szCs w:val="24"/>
-              </w:rPr>
-              <w:lastRenderedPageBreak/>
-              <w:t>through chat bridge with required service provider.</w:t>
+              <w:t xml:space="preserve"> will communicate through chat bridge with required service provider.</w:t>
             </w:r>
           </w:p>
         </w:tc>
@@ -19441,7 +19027,6 @@
                 <w:sz w:val="24"/>
                 <w:szCs w:val="24"/>
               </w:rPr>
-              <w:lastRenderedPageBreak/>
               <w:t>Pre-Condition</w:t>
             </w:r>
           </w:p>
@@ -20271,7 +19856,16 @@
                 <w:sz w:val="24"/>
                 <w:szCs w:val="24"/>
               </w:rPr>
-              <w:t xml:space="preserve"> the message on the other side.</w:t>
+              <w:t xml:space="preserve"> the message on </w:t>
+            </w:r>
+            <w:r>
+              <w:rPr>
+                <w:rFonts w:ascii="Times New Roman" w:hAnsi="Times New Roman" w:cs="Times New Roman"/>
+                <w:sz w:val="24"/>
+                <w:szCs w:val="24"/>
+              </w:rPr>
+              <w:lastRenderedPageBreak/>
+              <w:t>the other side.</w:t>
             </w:r>
           </w:p>
         </w:tc>
@@ -20297,7 +19891,17 @@
                 <w:sz w:val="24"/>
                 <w:szCs w:val="24"/>
               </w:rPr>
-              <w:t>The system will show the message to the service provider.</w:t>
+              <w:lastRenderedPageBreak/>
+              <w:t xml:space="preserve">The system will show the message to </w:t>
+            </w:r>
+            <w:r>
+              <w:rPr>
+                <w:rFonts w:ascii="Times New Roman" w:hAnsi="Times New Roman" w:cs="Times New Roman"/>
+                <w:sz w:val="24"/>
+                <w:szCs w:val="24"/>
+              </w:rPr>
+              <w:lastRenderedPageBreak/>
+              <w:t>the service provider.</w:t>
             </w:r>
           </w:p>
         </w:tc>
@@ -20329,6 +19933,7 @@
                 <w:sz w:val="24"/>
                 <w:szCs w:val="24"/>
               </w:rPr>
+              <w:lastRenderedPageBreak/>
               <w:t>Alternative Flow</w:t>
             </w:r>
           </w:p>
@@ -21024,7 +20629,6 @@
                 <w:sz w:val="24"/>
                 <w:szCs w:val="24"/>
               </w:rPr>
-              <w:lastRenderedPageBreak/>
               <w:t>Primary Actor</w:t>
             </w:r>
           </w:p>
@@ -21625,7 +21229,16 @@
                 <w:sz w:val="24"/>
                 <w:szCs w:val="24"/>
               </w:rPr>
-              <w:t>The owners also review the violation and delete the service.</w:t>
+              <w:t xml:space="preserve">The owners also review </w:t>
+            </w:r>
+            <w:r>
+              <w:rPr>
+                <w:rFonts w:ascii="Times New Roman" w:hAnsi="Times New Roman" w:cs="Times New Roman"/>
+                <w:sz w:val="24"/>
+                <w:szCs w:val="24"/>
+              </w:rPr>
+              <w:lastRenderedPageBreak/>
+              <w:t>the violation and delete the service.</w:t>
             </w:r>
           </w:p>
         </w:tc>
@@ -21651,7 +21264,17 @@
                 <w:sz w:val="24"/>
                 <w:szCs w:val="24"/>
               </w:rPr>
-              <w:t>The system will successfully delete the service.</w:t>
+              <w:lastRenderedPageBreak/>
+              <w:t xml:space="preserve">The system will </w:t>
+            </w:r>
+            <w:r>
+              <w:rPr>
+                <w:rFonts w:ascii="Times New Roman" w:hAnsi="Times New Roman" w:cs="Times New Roman"/>
+                <w:sz w:val="24"/>
+                <w:szCs w:val="24"/>
+              </w:rPr>
+              <w:lastRenderedPageBreak/>
+              <w:t>successfully delete the service.</w:t>
             </w:r>
           </w:p>
         </w:tc>
@@ -21683,6 +21306,7 @@
                 <w:sz w:val="24"/>
                 <w:szCs w:val="24"/>
               </w:rPr>
+              <w:lastRenderedPageBreak/>
               <w:t>Alternative Flow</w:t>
             </w:r>
           </w:p>
@@ -21977,7 +21601,7 @@
   <w:abstractNum w:abstractNumId="0">
     <w:nsid w:val="06DE2789"/>
     <w:multiLevelType w:val="hybridMultilevel"/>
-    <w:tmpl w:val="8044138A"/>
+    <w:tmpl w:val="6154355E"/>
     <w:lvl w:ilvl="0" w:tplc="04090001">
       <w:start w:val="1"/>
       <w:numFmt w:val="bullet"/>
@@ -22858,7 +22482,7 @@
   <a:extraClrSchemeLst/>
   <a:extLst>
     <a:ext uri="{05A4C25C-085E-4340-85A3-A5531E510DB2}">
-      <thm15:themeFamily xmlns="" xmlns:thm15="http://schemas.microsoft.com/office/thememl/2012/main" name="Office Theme" id="{62F939B6-93AF-4DB8-9C6B-D6C7DFDC589F}" vid="{4A3C46E8-61CC-4603-A589-7422A47A8E4A}"/>
+      <thm15:themeFamily xmlns:thm15="http://schemas.microsoft.com/office/thememl/2012/main" xmlns="" name="Office Theme" id="{62F939B6-93AF-4DB8-9C6B-D6C7DFDC589F}" vid="{4A3C46E8-61CC-4603-A589-7422A47A8E4A}"/>
     </a:ext>
   </a:extLst>
 </a:theme>
@@ -22869,7 +22493,7 @@
 </file>
 
 <file path=customXml/itemProps1.xml><?xml version="1.0" encoding="utf-8"?>
-<ds:datastoreItem xmlns:ds="http://schemas.openxmlformats.org/officeDocument/2006/customXml" ds:itemID="{326CE90A-E958-4852-83AB-8BD29927B901}">
+<ds:datastoreItem xmlns:ds="http://schemas.openxmlformats.org/officeDocument/2006/customXml" ds:itemID="{73C18B2E-BAE8-4249-ABBC-99D67081F6E9}">
   <ds:schemaRefs>
     <ds:schemaRef ds:uri="http://schemas.openxmlformats.org/officeDocument/2006/bibliography"/>
   </ds:schemaRefs>

</xml_diff>